<commit_message>
Dzialajaca gra, Do poprawy polimorfizm z hero na Object*
</commit_message>
<xml_diff>
--- a/Dokumentacja_Unik.docx
+++ b/Dokumentacja_Unik.docx
@@ -203,7 +203,7 @@
           <w:sz w:val="28"/>
           <w:szCs w:val="28"/>
         </w:rPr>
-        <w:t>Plik konfiguracyjny</w:t>
+        <w:t>Kody</w:t>
       </w:r>
     </w:p>
     <w:p>
@@ -223,16 +223,36 @@
           <w:sz w:val="28"/>
           <w:szCs w:val="28"/>
         </w:rPr>
-        <w:t>Gra</w:t>
-      </w:r>
-    </w:p>
-    <w:p>
-      <w:pPr>
+        <w:t>Plik konfiguracyjny</w:t>
+      </w:r>
+    </w:p>
+    <w:p>
+      <w:pPr>
+        <w:pStyle w:val="Akapitzlist"/>
+        <w:numPr>
+          <w:ilvl w:val="0"/>
+          <w:numId w:val="1"/>
+        </w:numPr>
         <w:rPr>
           <w:sz w:val="28"/>
           <w:szCs w:val="28"/>
         </w:rPr>
       </w:pPr>
+      <w:r>
+        <w:rPr>
+          <w:sz w:val="28"/>
+          <w:szCs w:val="28"/>
+        </w:rPr>
+        <w:t>Gra</w:t>
+      </w:r>
+    </w:p>
+    <w:p>
+      <w:pPr>
+        <w:rPr>
+          <w:sz w:val="28"/>
+          <w:szCs w:val="28"/>
+        </w:rPr>
+      </w:pPr>
     </w:p>
     <w:p>
       <w:pPr>
@@ -280,30 +300,59 @@
     <w:p>
       <w:pPr>
         <w:rPr>
+          <w:sz w:val="24"/>
+          <w:szCs w:val="24"/>
+        </w:rPr>
+      </w:pPr>
+      <w:r>
+        <w:rPr>
+          <w:b/>
+          <w:bCs/>
           <w:sz w:val="28"/>
           <w:szCs w:val="28"/>
         </w:rPr>
-      </w:pPr>
-      <w:r>
-        <w:rPr>
-          <w:b/>
-          <w:bCs/>
+        <w:t xml:space="preserve">Opis gry: </w:t>
+      </w:r>
+      <w:r>
+        <w:rPr>
+          <w:sz w:val="24"/>
+          <w:szCs w:val="24"/>
+        </w:rPr>
+        <w:t>Unik to gra, w której gracz steruje bohaterem starającym się unikać rakiet poruszających się w różnych kierunkach. Celem gry jest przetrwać jak najdłużej, unikając kolizji z rakietami.</w:t>
+      </w:r>
+    </w:p>
+    <w:p>
+      <w:pPr>
+        <w:rPr>
           <w:sz w:val="28"/>
           <w:szCs w:val="28"/>
         </w:rPr>
-        <w:t xml:space="preserve">Opis gry: </w:t>
-      </w:r>
-      <w:r>
-        <w:rPr>
-          <w:sz w:val="24"/>
-          <w:szCs w:val="24"/>
-        </w:rPr>
-        <w:t>Unik to gra, w której gracz steruje bohaterem starającym się unikać rakiet poruszających się w różnych kierunkach. Celem gry jest przetrwać jak najdłużej, unikając kolizji z rakietami.</w:t>
-      </w:r>
-    </w:p>
-    <w:p>
-      <w:pPr>
-        <w:rPr>
+      </w:pPr>
+    </w:p>
+    <w:p>
+      <w:pPr>
+        <w:rPr>
+          <w:b/>
+          <w:bCs/>
+          <w:sz w:val="32"/>
+          <w:szCs w:val="32"/>
+        </w:rPr>
+      </w:pPr>
+      <w:r>
+        <w:rPr>
+          <w:b/>
+          <w:bCs/>
+          <w:sz w:val="32"/>
+          <w:szCs w:val="32"/>
+        </w:rPr>
+        <w:t>Instalacja</w:t>
+      </w:r>
+    </w:p>
+    <w:p>
+      <w:pPr>
+        <w:rPr>
+          <w:b/>
+          <w:bCs/>
           <w:sz w:val="28"/>
           <w:szCs w:val="28"/>
         </w:rPr>
@@ -315,40 +364,212 @@
           <w:sz w:val="28"/>
           <w:szCs w:val="28"/>
         </w:rPr>
-        <w:t>Platforma:</w:t>
-      </w:r>
-      <w:r>
-        <w:rPr>
+        <w:t xml:space="preserve">Dla środowiska </w:t>
+      </w:r>
+      <w:proofErr w:type="spellStart"/>
+      <w:r>
+        <w:rPr>
+          <w:b/>
+          <w:bCs/>
           <w:sz w:val="28"/>
           <w:szCs w:val="28"/>
         </w:rPr>
-        <w:t xml:space="preserve"> </w:t>
-      </w:r>
-      <w:r>
-        <w:rPr>
-          <w:sz w:val="24"/>
-          <w:szCs w:val="24"/>
-        </w:rPr>
-        <w:t>Windows</w:t>
-      </w:r>
-    </w:p>
-    <w:p>
-      <w:pPr>
-        <w:rPr>
-          <w:b/>
-          <w:bCs/>
-          <w:sz w:val="28"/>
-          <w:szCs w:val="28"/>
-        </w:rPr>
-      </w:pPr>
-      <w:r>
-        <w:rPr>
-          <w:b/>
-          <w:bCs/>
-          <w:sz w:val="28"/>
-          <w:szCs w:val="28"/>
-        </w:rPr>
-        <w:t>Wymagania systemowe:</w:t>
+        <w:t>CLion</w:t>
+      </w:r>
+      <w:proofErr w:type="spellEnd"/>
+    </w:p>
+    <w:p>
+      <w:pPr>
+        <w:rPr>
+          <w:b/>
+          <w:bCs/>
+          <w:sz w:val="24"/>
+          <w:szCs w:val="24"/>
+        </w:rPr>
+      </w:pPr>
+      <w:r>
+        <w:rPr>
+          <w:b/>
+          <w:bCs/>
+          <w:sz w:val="24"/>
+          <w:szCs w:val="24"/>
+        </w:rPr>
+        <w:t>Kroki instalacji:</w:t>
+      </w:r>
+    </w:p>
+    <w:p>
+      <w:pPr>
+        <w:pStyle w:val="Akapitzlist"/>
+        <w:numPr>
+          <w:ilvl w:val="0"/>
+          <w:numId w:val="4"/>
+        </w:numPr>
+        <w:rPr>
+          <w:sz w:val="24"/>
+          <w:szCs w:val="24"/>
+        </w:rPr>
+      </w:pPr>
+      <w:r>
+        <w:rPr>
+          <w:sz w:val="24"/>
+          <w:szCs w:val="24"/>
+        </w:rPr>
+        <w:t xml:space="preserve">Pobierz </w:t>
+      </w:r>
+      <w:r>
+        <w:rPr>
+          <w:sz w:val="24"/>
+          <w:szCs w:val="24"/>
+        </w:rPr>
+        <w:t>pliki</w:t>
+      </w:r>
+      <w:r>
+        <w:rPr>
+          <w:sz w:val="24"/>
+          <w:szCs w:val="24"/>
+        </w:rPr>
+        <w:t xml:space="preserve"> źródłow</w:t>
+      </w:r>
+      <w:r>
+        <w:rPr>
+          <w:sz w:val="24"/>
+          <w:szCs w:val="24"/>
+        </w:rPr>
+        <w:t>e</w:t>
+      </w:r>
+      <w:r>
+        <w:rPr>
+          <w:sz w:val="24"/>
+          <w:szCs w:val="24"/>
+        </w:rPr>
+        <w:t xml:space="preserve"> gry.</w:t>
+      </w:r>
+    </w:p>
+    <w:p>
+      <w:pPr>
+        <w:pStyle w:val="Akapitzlist"/>
+        <w:numPr>
+          <w:ilvl w:val="0"/>
+          <w:numId w:val="4"/>
+        </w:numPr>
+        <w:rPr>
+          <w:sz w:val="24"/>
+          <w:szCs w:val="24"/>
+        </w:rPr>
+      </w:pPr>
+      <w:r>
+        <w:rPr>
+          <w:sz w:val="24"/>
+          <w:szCs w:val="24"/>
+        </w:rPr>
+        <w:t>Zainstaluj wszystkie zależności (patrz poniżej).</w:t>
+      </w:r>
+    </w:p>
+    <w:p>
+      <w:pPr>
+        <w:pStyle w:val="Akapitzlist"/>
+        <w:numPr>
+          <w:ilvl w:val="0"/>
+          <w:numId w:val="4"/>
+        </w:numPr>
+        <w:rPr>
+          <w:sz w:val="24"/>
+          <w:szCs w:val="24"/>
+        </w:rPr>
+      </w:pPr>
+      <w:r>
+        <w:rPr>
+          <w:sz w:val="24"/>
+          <w:szCs w:val="24"/>
+        </w:rPr>
+        <w:t xml:space="preserve">Otwórz projekt za pomocą </w:t>
+      </w:r>
+      <w:proofErr w:type="spellStart"/>
+      <w:r>
+        <w:rPr>
+          <w:sz w:val="24"/>
+          <w:szCs w:val="24"/>
+        </w:rPr>
+        <w:t>CLion</w:t>
+      </w:r>
+      <w:proofErr w:type="spellEnd"/>
+      <w:r>
+        <w:rPr>
+          <w:sz w:val="24"/>
+          <w:szCs w:val="24"/>
+        </w:rPr>
+        <w:t>.</w:t>
+      </w:r>
+    </w:p>
+    <w:p>
+      <w:pPr>
+        <w:pStyle w:val="Akapitzlist"/>
+        <w:numPr>
+          <w:ilvl w:val="0"/>
+          <w:numId w:val="4"/>
+        </w:numPr>
+        <w:rPr>
+          <w:sz w:val="24"/>
+          <w:szCs w:val="24"/>
+        </w:rPr>
+      </w:pPr>
+      <w:r>
+        <w:rPr>
+          <w:sz w:val="24"/>
+          <w:szCs w:val="24"/>
+        </w:rPr>
+        <w:t>Skompiluj projekt</w:t>
+      </w:r>
+      <w:r>
+        <w:rPr>
+          <w:sz w:val="24"/>
+          <w:szCs w:val="24"/>
+        </w:rPr>
+        <w:t xml:space="preserve"> za pomocą środowiska </w:t>
+      </w:r>
+      <w:proofErr w:type="spellStart"/>
+      <w:r>
+        <w:rPr>
+          <w:sz w:val="24"/>
+          <w:szCs w:val="24"/>
+        </w:rPr>
+        <w:t>CLion</w:t>
+      </w:r>
+      <w:proofErr w:type="spellEnd"/>
+      <w:r>
+        <w:rPr>
+          <w:sz w:val="24"/>
+          <w:szCs w:val="24"/>
+        </w:rPr>
+        <w:t>.</w:t>
+      </w:r>
+    </w:p>
+    <w:p>
+      <w:pPr>
+        <w:rPr>
+          <w:b/>
+          <w:bCs/>
+          <w:sz w:val="24"/>
+          <w:szCs w:val="24"/>
+        </w:rPr>
+      </w:pPr>
+      <w:r>
+        <w:rPr>
+          <w:b/>
+          <w:bCs/>
+          <w:sz w:val="24"/>
+          <w:szCs w:val="24"/>
+        </w:rPr>
+        <w:t>Zależno</w:t>
+      </w:r>
+      <w:r>
+        <w:rPr>
+          <w:b/>
+          <w:bCs/>
+          <w:sz w:val="24"/>
+          <w:szCs w:val="24"/>
+        </w:rPr>
+        <w:t>ści:</w:t>
       </w:r>
     </w:p>
     <w:p>
@@ -359,401 +580,32 @@
           <w:numId w:val="3"/>
         </w:numPr>
         <w:rPr>
-          <w:sz w:val="24"/>
-          <w:szCs w:val="24"/>
-        </w:rPr>
-      </w:pPr>
-      <w:r>
-        <w:rPr>
-          <w:b/>
-          <w:bCs/>
-          <w:sz w:val="24"/>
-          <w:szCs w:val="24"/>
-        </w:rPr>
-        <w:t>Minimalne:</w:t>
-      </w:r>
-    </w:p>
-    <w:p>
-      <w:pPr>
-        <w:pStyle w:val="Akapitzlist"/>
-        <w:numPr>
-          <w:ilvl w:val="1"/>
-          <w:numId w:val="3"/>
-        </w:numPr>
-        <w:rPr>
-          <w:sz w:val="24"/>
-          <w:szCs w:val="24"/>
-        </w:rPr>
-      </w:pPr>
-      <w:r>
-        <w:rPr>
-          <w:sz w:val="24"/>
-          <w:szCs w:val="24"/>
-        </w:rPr>
-        <w:t>System operacyjny: Windows 10/11</w:t>
-      </w:r>
-    </w:p>
-    <w:p>
-      <w:pPr>
-        <w:pStyle w:val="Akapitzlist"/>
-        <w:numPr>
-          <w:ilvl w:val="1"/>
-          <w:numId w:val="3"/>
-        </w:numPr>
-        <w:rPr>
-          <w:sz w:val="24"/>
-          <w:szCs w:val="24"/>
-        </w:rPr>
-      </w:pPr>
-      <w:r>
-        <w:rPr>
-          <w:sz w:val="24"/>
-          <w:szCs w:val="24"/>
-        </w:rPr>
-        <w:t xml:space="preserve">Procesor: </w:t>
-      </w:r>
-      <w:r>
-        <w:rPr>
-          <w:sz w:val="24"/>
-          <w:szCs w:val="24"/>
-        </w:rPr>
-        <w:t xml:space="preserve">Intel </w:t>
-      </w:r>
-      <w:proofErr w:type="spellStart"/>
-      <w:r>
-        <w:rPr>
-          <w:sz w:val="24"/>
-          <w:szCs w:val="24"/>
-        </w:rPr>
-        <w:t>Core</w:t>
-      </w:r>
-      <w:proofErr w:type="spellEnd"/>
-      <w:r>
-        <w:rPr>
-          <w:sz w:val="24"/>
-          <w:szCs w:val="24"/>
-        </w:rPr>
-        <w:t xml:space="preserve"> i3</w:t>
-      </w:r>
-    </w:p>
-    <w:p>
-      <w:pPr>
-        <w:pStyle w:val="Akapitzlist"/>
-        <w:numPr>
-          <w:ilvl w:val="1"/>
-          <w:numId w:val="3"/>
-        </w:numPr>
-        <w:rPr>
-          <w:sz w:val="24"/>
-          <w:szCs w:val="24"/>
-        </w:rPr>
-      </w:pPr>
-      <w:r>
-        <w:rPr>
-          <w:sz w:val="24"/>
-          <w:szCs w:val="24"/>
-        </w:rPr>
-        <w:t>Pamięć: 2GB RAM</w:t>
-      </w:r>
-    </w:p>
-    <w:p>
-      <w:pPr>
-        <w:pStyle w:val="Akapitzlist"/>
-        <w:numPr>
-          <w:ilvl w:val="1"/>
-          <w:numId w:val="3"/>
-        </w:numPr>
-        <w:rPr>
-          <w:sz w:val="24"/>
-          <w:szCs w:val="24"/>
-        </w:rPr>
-      </w:pPr>
-      <w:r>
-        <w:rPr>
-          <w:sz w:val="24"/>
-          <w:szCs w:val="24"/>
-        </w:rPr>
-        <w:t xml:space="preserve">Grafika: Karta graficzna zgodna z </w:t>
-      </w:r>
-      <w:proofErr w:type="spellStart"/>
-      <w:r>
-        <w:rPr>
-          <w:sz w:val="24"/>
-          <w:szCs w:val="24"/>
-        </w:rPr>
-        <w:t>OpenGL</w:t>
-      </w:r>
-      <w:proofErr w:type="spellEnd"/>
-      <w:r>
-        <w:rPr>
-          <w:sz w:val="24"/>
-          <w:szCs w:val="24"/>
-        </w:rPr>
-        <w:t xml:space="preserve"> 3.3</w:t>
-      </w:r>
-    </w:p>
-    <w:p>
-      <w:pPr>
-        <w:pStyle w:val="Akapitzlist"/>
-        <w:numPr>
-          <w:ilvl w:val="1"/>
-          <w:numId w:val="3"/>
-        </w:numPr>
-        <w:rPr>
-          <w:sz w:val="24"/>
-          <w:szCs w:val="24"/>
-        </w:rPr>
-      </w:pPr>
-      <w:r>
-        <w:rPr>
-          <w:sz w:val="24"/>
-          <w:szCs w:val="24"/>
-        </w:rPr>
-        <w:t>Dysk 100MB wolnego miejsc</w:t>
-      </w:r>
-    </w:p>
-    <w:p>
-      <w:pPr>
-        <w:rPr>
-          <w:b/>
-          <w:bCs/>
-          <w:sz w:val="32"/>
-          <w:szCs w:val="32"/>
-        </w:rPr>
-      </w:pPr>
-      <w:r>
-        <w:rPr>
-          <w:b/>
-          <w:bCs/>
-          <w:sz w:val="32"/>
-          <w:szCs w:val="32"/>
-        </w:rPr>
-        <w:t>Instalacja</w:t>
-      </w:r>
-    </w:p>
-    <w:p>
-      <w:pPr>
-        <w:rPr>
-          <w:b/>
-          <w:bCs/>
-          <w:sz w:val="28"/>
-          <w:szCs w:val="28"/>
-        </w:rPr>
-      </w:pPr>
-      <w:r>
-        <w:rPr>
-          <w:b/>
-          <w:bCs/>
-          <w:sz w:val="28"/>
-          <w:szCs w:val="28"/>
-        </w:rPr>
-        <w:t xml:space="preserve">Dla środowiska </w:t>
-      </w:r>
-      <w:proofErr w:type="spellStart"/>
-      <w:r>
-        <w:rPr>
-          <w:b/>
-          <w:bCs/>
-          <w:sz w:val="28"/>
-          <w:szCs w:val="28"/>
-        </w:rPr>
-        <w:t>CLion</w:t>
-      </w:r>
-      <w:proofErr w:type="spellEnd"/>
-    </w:p>
-    <w:p>
-      <w:pPr>
-        <w:rPr>
-          <w:b/>
-          <w:bCs/>
-          <w:sz w:val="24"/>
-          <w:szCs w:val="24"/>
-        </w:rPr>
-      </w:pPr>
-      <w:r>
-        <w:rPr>
-          <w:b/>
-          <w:bCs/>
-          <w:sz w:val="24"/>
-          <w:szCs w:val="24"/>
-        </w:rPr>
-        <w:t>Kroki instalacji:</w:t>
-      </w:r>
-    </w:p>
-    <w:p>
-      <w:pPr>
-        <w:pStyle w:val="Akapitzlist"/>
-        <w:numPr>
-          <w:ilvl w:val="0"/>
-          <w:numId w:val="4"/>
-        </w:numPr>
-        <w:rPr>
-          <w:sz w:val="24"/>
-          <w:szCs w:val="24"/>
-        </w:rPr>
-      </w:pPr>
-      <w:r>
-        <w:rPr>
-          <w:sz w:val="24"/>
-          <w:szCs w:val="24"/>
-        </w:rPr>
-        <w:t xml:space="preserve">Pobierz </w:t>
-      </w:r>
-      <w:r>
-        <w:rPr>
-          <w:sz w:val="24"/>
-          <w:szCs w:val="24"/>
-        </w:rPr>
-        <w:t>pliki</w:t>
-      </w:r>
-      <w:r>
-        <w:rPr>
-          <w:sz w:val="24"/>
-          <w:szCs w:val="24"/>
-        </w:rPr>
-        <w:t xml:space="preserve"> źródłow</w:t>
-      </w:r>
-      <w:r>
-        <w:rPr>
-          <w:sz w:val="24"/>
-          <w:szCs w:val="24"/>
-        </w:rPr>
-        <w:t>e</w:t>
-      </w:r>
-      <w:r>
-        <w:rPr>
-          <w:sz w:val="24"/>
-          <w:szCs w:val="24"/>
-        </w:rPr>
-        <w:t xml:space="preserve"> gry.</w:t>
-      </w:r>
-    </w:p>
-    <w:p>
-      <w:pPr>
-        <w:pStyle w:val="Akapitzlist"/>
-        <w:numPr>
-          <w:ilvl w:val="0"/>
-          <w:numId w:val="4"/>
-        </w:numPr>
-        <w:rPr>
-          <w:sz w:val="24"/>
-          <w:szCs w:val="24"/>
-        </w:rPr>
-      </w:pPr>
-      <w:r>
-        <w:rPr>
-          <w:sz w:val="24"/>
-          <w:szCs w:val="24"/>
-        </w:rPr>
-        <w:t>Zainstaluj wszystkie zależności (patrz poniżej).</w:t>
-      </w:r>
-    </w:p>
-    <w:p>
-      <w:pPr>
-        <w:pStyle w:val="Akapitzlist"/>
-        <w:numPr>
-          <w:ilvl w:val="0"/>
-          <w:numId w:val="4"/>
-        </w:numPr>
-        <w:rPr>
-          <w:sz w:val="24"/>
-          <w:szCs w:val="24"/>
-        </w:rPr>
-      </w:pPr>
-      <w:r>
-        <w:rPr>
-          <w:sz w:val="24"/>
-          <w:szCs w:val="24"/>
-        </w:rPr>
-        <w:t xml:space="preserve">Otwórz projekt za pomocą </w:t>
-      </w:r>
-      <w:proofErr w:type="spellStart"/>
-      <w:r>
-        <w:rPr>
-          <w:sz w:val="24"/>
-          <w:szCs w:val="24"/>
-        </w:rPr>
-        <w:t>CLion</w:t>
-      </w:r>
-      <w:proofErr w:type="spellEnd"/>
-      <w:r>
-        <w:rPr>
-          <w:sz w:val="24"/>
-          <w:szCs w:val="24"/>
-        </w:rPr>
-        <w:t>.</w:t>
-      </w:r>
-    </w:p>
-    <w:p>
-      <w:pPr>
-        <w:pStyle w:val="Akapitzlist"/>
-        <w:numPr>
-          <w:ilvl w:val="0"/>
-          <w:numId w:val="4"/>
-        </w:numPr>
-        <w:rPr>
-          <w:sz w:val="24"/>
-          <w:szCs w:val="24"/>
-        </w:rPr>
-      </w:pPr>
-      <w:r>
-        <w:rPr>
-          <w:sz w:val="24"/>
-          <w:szCs w:val="24"/>
-        </w:rPr>
-        <w:t>Skompiluj projekt</w:t>
-      </w:r>
-      <w:r>
-        <w:rPr>
-          <w:sz w:val="24"/>
-          <w:szCs w:val="24"/>
-        </w:rPr>
-        <w:t xml:space="preserve"> za pomocą środowiska </w:t>
-      </w:r>
-      <w:proofErr w:type="spellStart"/>
-      <w:r>
-        <w:rPr>
-          <w:sz w:val="24"/>
-          <w:szCs w:val="24"/>
-        </w:rPr>
-        <w:t>CLion</w:t>
-      </w:r>
-      <w:proofErr w:type="spellEnd"/>
-      <w:r>
-        <w:rPr>
-          <w:sz w:val="24"/>
-          <w:szCs w:val="24"/>
-        </w:rPr>
-        <w:t>.</w:t>
-      </w:r>
-    </w:p>
-    <w:p>
-      <w:pPr>
-        <w:rPr>
-          <w:b/>
-          <w:bCs/>
-          <w:sz w:val="24"/>
-          <w:szCs w:val="24"/>
-        </w:rPr>
-      </w:pPr>
-      <w:r>
-        <w:rPr>
-          <w:b/>
-          <w:bCs/>
-          <w:sz w:val="24"/>
-          <w:szCs w:val="24"/>
-        </w:rPr>
-        <w:lastRenderedPageBreak/>
-        <w:t>Zależno</w:t>
-      </w:r>
-      <w:r>
-        <w:rPr>
-          <w:b/>
-          <w:bCs/>
-          <w:sz w:val="24"/>
-          <w:szCs w:val="24"/>
-        </w:rPr>
-        <w:t>ści:</w:t>
+          <w:b/>
+          <w:bCs/>
+          <w:sz w:val="24"/>
+          <w:szCs w:val="24"/>
+        </w:rPr>
+      </w:pPr>
+      <w:r>
+        <w:rPr>
+          <w:sz w:val="24"/>
+          <w:szCs w:val="24"/>
+        </w:rPr>
+        <w:t>Biblioteka SFML (Simple and Fast Multimedia Library</w:t>
+      </w:r>
+      <w:r>
+        <w:rPr>
+          <w:sz w:val="24"/>
+          <w:szCs w:val="24"/>
+        </w:rPr>
+        <w:t>)</w:t>
+      </w:r>
+      <w:r>
+        <w:rPr>
+          <w:sz w:val="24"/>
+          <w:szCs w:val="24"/>
+        </w:rPr>
+        <w:t xml:space="preserve"> – znajdująca się pod ścieżką C:\SFML</w:t>
       </w:r>
     </w:p>
     <w:p>
@@ -775,21 +627,187 @@
           <w:sz w:val="24"/>
           <w:szCs w:val="24"/>
         </w:rPr>
-        <w:t>Biblioteka SFML (Simple and Fast Multimedia Library</w:t>
-      </w:r>
-      <w:r>
-        <w:rPr>
-          <w:sz w:val="24"/>
-          <w:szCs w:val="24"/>
-        </w:rPr>
-        <w:t>)</w:t>
-      </w:r>
-      <w:r>
-        <w:rPr>
-          <w:sz w:val="24"/>
-          <w:szCs w:val="24"/>
-        </w:rPr>
-        <w:t xml:space="preserve"> – znajdująca się pod ścieżką C:\SFML</w:t>
+        <w:t xml:space="preserve">Dla środowiska </w:t>
+      </w:r>
+      <w:proofErr w:type="spellStart"/>
+      <w:r>
+        <w:rPr>
+          <w:sz w:val="24"/>
+          <w:szCs w:val="24"/>
+        </w:rPr>
+        <w:t>CLion</w:t>
+      </w:r>
+      <w:proofErr w:type="spellEnd"/>
+      <w:r>
+        <w:rPr>
+          <w:sz w:val="24"/>
+          <w:szCs w:val="24"/>
+        </w:rPr>
+        <w:t xml:space="preserve"> stworzony jest plik CMakeLists.txt który przechowuje już ustawione ścieżki do biblioteki SFML. Dlatego wymagane jest zainstalowanie tej biblioteki w konkretnym katalogu.</w:t>
+      </w:r>
+    </w:p>
+    <w:p>
+      <w:pPr>
+        <w:ind w:left="360"/>
+        <w:rPr>
+          <w:b/>
+          <w:bCs/>
+          <w:sz w:val="24"/>
+          <w:szCs w:val="24"/>
+        </w:rPr>
+      </w:pPr>
+    </w:p>
+    <w:p>
+      <w:pPr>
+        <w:rPr>
+          <w:b/>
+          <w:bCs/>
+          <w:sz w:val="28"/>
+          <w:szCs w:val="28"/>
+        </w:rPr>
+      </w:pPr>
+      <w:r>
+        <w:rPr>
+          <w:b/>
+          <w:bCs/>
+          <w:sz w:val="28"/>
+          <w:szCs w:val="28"/>
+        </w:rPr>
+        <w:t>Dla innych środowisk</w:t>
+      </w:r>
+    </w:p>
+    <w:p>
+      <w:pPr>
+        <w:rPr>
+          <w:b/>
+          <w:bCs/>
+          <w:sz w:val="24"/>
+          <w:szCs w:val="24"/>
+        </w:rPr>
+      </w:pPr>
+      <w:r>
+        <w:rPr>
+          <w:b/>
+          <w:bCs/>
+          <w:sz w:val="24"/>
+          <w:szCs w:val="24"/>
+        </w:rPr>
+        <w:t>Kroki instalacji:</w:t>
+      </w:r>
+    </w:p>
+    <w:p>
+      <w:pPr>
+        <w:pStyle w:val="Akapitzlist"/>
+        <w:numPr>
+          <w:ilvl w:val="0"/>
+          <w:numId w:val="17"/>
+        </w:numPr>
+        <w:rPr>
+          <w:sz w:val="24"/>
+          <w:szCs w:val="24"/>
+        </w:rPr>
+      </w:pPr>
+      <w:r>
+        <w:rPr>
+          <w:sz w:val="24"/>
+          <w:szCs w:val="24"/>
+        </w:rPr>
+        <w:t>Pobierz kod źródłowy gry.</w:t>
+      </w:r>
+    </w:p>
+    <w:p>
+      <w:pPr>
+        <w:pStyle w:val="Akapitzlist"/>
+        <w:numPr>
+          <w:ilvl w:val="0"/>
+          <w:numId w:val="17"/>
+        </w:numPr>
+        <w:rPr>
+          <w:sz w:val="24"/>
+          <w:szCs w:val="24"/>
+        </w:rPr>
+      </w:pPr>
+      <w:r>
+        <w:rPr>
+          <w:sz w:val="24"/>
+          <w:szCs w:val="24"/>
+        </w:rPr>
+        <w:t>Zainstaluj wszystkie potrzebne biblioteki wykorzystywane w projekcie.</w:t>
+      </w:r>
+    </w:p>
+    <w:p>
+      <w:pPr>
+        <w:pStyle w:val="Akapitzlist"/>
+        <w:numPr>
+          <w:ilvl w:val="0"/>
+          <w:numId w:val="17"/>
+        </w:numPr>
+        <w:rPr>
+          <w:sz w:val="24"/>
+          <w:szCs w:val="24"/>
+        </w:rPr>
+      </w:pPr>
+      <w:r>
+        <w:rPr>
+          <w:sz w:val="24"/>
+          <w:szCs w:val="24"/>
+        </w:rPr>
+        <w:t>Skompiluj projekt</w:t>
+      </w:r>
+      <w:r>
+        <w:rPr>
+          <w:sz w:val="24"/>
+          <w:szCs w:val="24"/>
+        </w:rPr>
+        <w:t>.</w:t>
+      </w:r>
+    </w:p>
+    <w:p>
+      <w:pPr>
+        <w:rPr>
+          <w:b/>
+          <w:bCs/>
+          <w:sz w:val="24"/>
+          <w:szCs w:val="24"/>
+        </w:rPr>
+      </w:pPr>
+    </w:p>
+    <w:p>
+      <w:pPr>
+        <w:rPr>
+          <w:b/>
+          <w:bCs/>
+          <w:sz w:val="32"/>
+          <w:szCs w:val="32"/>
+        </w:rPr>
+      </w:pPr>
+      <w:r>
+        <w:rPr>
+          <w:b/>
+          <w:bCs/>
+          <w:sz w:val="32"/>
+          <w:szCs w:val="32"/>
+        </w:rPr>
+        <w:t>Struktura projektu</w:t>
+      </w:r>
+    </w:p>
+    <w:p>
+      <w:pPr>
+        <w:rPr>
+          <w:b/>
+          <w:bCs/>
+          <w:sz w:val="28"/>
+          <w:szCs w:val="28"/>
+        </w:rPr>
+      </w:pPr>
+      <w:r>
+        <w:rPr>
+          <w:b/>
+          <w:bCs/>
+          <w:sz w:val="28"/>
+          <w:szCs w:val="28"/>
+        </w:rPr>
+        <w:t>Przegląd kodu:</w:t>
       </w:r>
     </w:p>
     <w:p>
@@ -800,240 +818,65 @@
           <w:numId w:val="3"/>
         </w:numPr>
         <w:rPr>
-          <w:b/>
-          <w:bCs/>
-          <w:sz w:val="24"/>
-          <w:szCs w:val="24"/>
-        </w:rPr>
-      </w:pPr>
-      <w:r>
-        <w:rPr>
-          <w:sz w:val="24"/>
-          <w:szCs w:val="24"/>
-        </w:rPr>
-        <w:t xml:space="preserve">Dla środowiska </w:t>
+          <w:sz w:val="24"/>
+          <w:szCs w:val="24"/>
+        </w:rPr>
+      </w:pPr>
+      <w:r>
+        <w:rPr>
+          <w:b/>
+          <w:bCs/>
+          <w:i/>
+          <w:iCs/>
+          <w:sz w:val="24"/>
+          <w:szCs w:val="24"/>
+        </w:rPr>
+        <w:t>‘</w:t>
       </w:r>
       <w:proofErr w:type="spellStart"/>
       <w:r>
         <w:rPr>
-          <w:sz w:val="24"/>
-          <w:szCs w:val="24"/>
-        </w:rPr>
-        <w:t>CLion</w:t>
+          <w:b/>
+          <w:bCs/>
+          <w:i/>
+          <w:iCs/>
+          <w:sz w:val="24"/>
+          <w:szCs w:val="24"/>
+        </w:rPr>
+        <w:t>headers</w:t>
       </w:r>
       <w:proofErr w:type="spellEnd"/>
       <w:r>
         <w:rPr>
-          <w:sz w:val="24"/>
-          <w:szCs w:val="24"/>
-        </w:rPr>
-        <w:t xml:space="preserve"> stworzony jest plik CMakeLists.txt który przechowuje już ustawione ścieżki do biblioteki SFML. Dlatego wymagane jest zainstalowanie tej biblioteki w konkretnym katalogu.</w:t>
-      </w:r>
-    </w:p>
-    <w:p>
-      <w:pPr>
-        <w:rPr>
-          <w:b/>
-          <w:bCs/>
-          <w:sz w:val="28"/>
-          <w:szCs w:val="28"/>
-        </w:rPr>
-      </w:pPr>
-      <w:r>
-        <w:rPr>
-          <w:b/>
-          <w:bCs/>
-          <w:sz w:val="28"/>
-          <w:szCs w:val="28"/>
-        </w:rPr>
-        <w:t xml:space="preserve">Dla </w:t>
-      </w:r>
-      <w:r>
-        <w:rPr>
-          <w:b/>
-          <w:bCs/>
-          <w:sz w:val="28"/>
-          <w:szCs w:val="28"/>
-        </w:rPr>
-        <w:t xml:space="preserve">innych </w:t>
-      </w:r>
-      <w:r>
-        <w:rPr>
-          <w:b/>
-          <w:bCs/>
-          <w:sz w:val="28"/>
-          <w:szCs w:val="28"/>
-        </w:rPr>
-        <w:t>środowisk</w:t>
-      </w:r>
-    </w:p>
-    <w:p>
-      <w:pPr>
-        <w:rPr>
-          <w:b/>
-          <w:bCs/>
-          <w:sz w:val="24"/>
-          <w:szCs w:val="24"/>
-        </w:rPr>
-      </w:pPr>
-      <w:r>
-        <w:rPr>
-          <w:b/>
-          <w:bCs/>
-          <w:sz w:val="24"/>
-          <w:szCs w:val="24"/>
-        </w:rPr>
-        <w:t>Kroki instalacji:</w:t>
-      </w:r>
-    </w:p>
-    <w:p>
-      <w:pPr>
-        <w:pStyle w:val="Akapitzlist"/>
-        <w:numPr>
-          <w:ilvl w:val="0"/>
-          <w:numId w:val="17"/>
-        </w:numPr>
-        <w:rPr>
-          <w:sz w:val="24"/>
-          <w:szCs w:val="24"/>
-        </w:rPr>
-      </w:pPr>
-      <w:r>
-        <w:rPr>
-          <w:sz w:val="24"/>
-          <w:szCs w:val="24"/>
-        </w:rPr>
-        <w:t xml:space="preserve">Pobierz </w:t>
-      </w:r>
-      <w:r>
-        <w:rPr>
-          <w:sz w:val="24"/>
-          <w:szCs w:val="24"/>
-        </w:rPr>
-        <w:t>kod</w:t>
-      </w:r>
-      <w:r>
-        <w:rPr>
-          <w:sz w:val="24"/>
-          <w:szCs w:val="24"/>
-        </w:rPr>
-        <w:t xml:space="preserve"> źródłow</w:t>
-      </w:r>
-      <w:r>
-        <w:rPr>
-          <w:sz w:val="24"/>
-          <w:szCs w:val="24"/>
-        </w:rPr>
-        <w:t>y</w:t>
-      </w:r>
-      <w:r>
-        <w:rPr>
-          <w:sz w:val="24"/>
-          <w:szCs w:val="24"/>
-        </w:rPr>
-        <w:t xml:space="preserve"> gry.</w:t>
-      </w:r>
-    </w:p>
-    <w:p>
-      <w:pPr>
-        <w:pStyle w:val="Akapitzlist"/>
-        <w:numPr>
-          <w:ilvl w:val="0"/>
-          <w:numId w:val="17"/>
-        </w:numPr>
-        <w:rPr>
-          <w:sz w:val="24"/>
-          <w:szCs w:val="24"/>
-        </w:rPr>
-      </w:pPr>
-      <w:r>
-        <w:rPr>
-          <w:sz w:val="24"/>
-          <w:szCs w:val="24"/>
-        </w:rPr>
-        <w:t xml:space="preserve">Zainstaluj wszystkie </w:t>
-      </w:r>
-      <w:r>
-        <w:rPr>
-          <w:sz w:val="24"/>
-          <w:szCs w:val="24"/>
-        </w:rPr>
-        <w:t>potrzebne biblioteki wykorzystywane w projekcie.</w:t>
-      </w:r>
-    </w:p>
-    <w:p>
-      <w:pPr>
-        <w:pStyle w:val="Akapitzlist"/>
-        <w:numPr>
-          <w:ilvl w:val="0"/>
-          <w:numId w:val="17"/>
-        </w:numPr>
-        <w:rPr>
-          <w:sz w:val="24"/>
-          <w:szCs w:val="24"/>
-        </w:rPr>
-      </w:pPr>
-      <w:r>
-        <w:rPr>
-          <w:sz w:val="24"/>
-          <w:szCs w:val="24"/>
-        </w:rPr>
-        <w:t>Skompiluj projekt</w:t>
-      </w:r>
-      <w:r>
-        <w:rPr>
-          <w:sz w:val="24"/>
-          <w:szCs w:val="24"/>
-        </w:rPr>
-        <w:t>.</w:t>
-      </w:r>
-    </w:p>
-    <w:p>
-      <w:pPr>
-        <w:rPr>
-          <w:b/>
-          <w:bCs/>
-          <w:sz w:val="24"/>
-          <w:szCs w:val="24"/>
-        </w:rPr>
-      </w:pPr>
-    </w:p>
-    <w:p>
-      <w:pPr>
-        <w:rPr>
-          <w:b/>
-          <w:bCs/>
-          <w:sz w:val="32"/>
-          <w:szCs w:val="32"/>
-        </w:rPr>
-      </w:pPr>
-      <w:r>
-        <w:rPr>
-          <w:b/>
-          <w:bCs/>
-          <w:sz w:val="32"/>
-          <w:szCs w:val="32"/>
-        </w:rPr>
-        <w:t>Struktura projektu</w:t>
-      </w:r>
-    </w:p>
-    <w:p>
-      <w:pPr>
-        <w:rPr>
-          <w:b/>
-          <w:bCs/>
-          <w:sz w:val="28"/>
-          <w:szCs w:val="28"/>
-        </w:rPr>
-      </w:pPr>
-      <w:r>
-        <w:rPr>
-          <w:b/>
-          <w:bCs/>
-          <w:sz w:val="28"/>
-          <w:szCs w:val="28"/>
-        </w:rPr>
-        <w:t>Przegląd kodu:</w:t>
+          <w:b/>
+          <w:bCs/>
+          <w:i/>
+          <w:iCs/>
+          <w:sz w:val="24"/>
+          <w:szCs w:val="24"/>
+        </w:rPr>
+        <w:t>/’:</w:t>
+      </w:r>
+      <w:r>
+        <w:rPr>
+          <w:sz w:val="24"/>
+          <w:szCs w:val="24"/>
+        </w:rPr>
+        <w:t xml:space="preserve"> </w:t>
+      </w:r>
+      <w:r>
+        <w:rPr>
+          <w:sz w:val="24"/>
+          <w:szCs w:val="24"/>
+        </w:rPr>
+        <w:t xml:space="preserve"> </w:t>
+      </w:r>
+      <w:r>
+        <w:rPr>
+          <w:sz w:val="24"/>
+          <w:szCs w:val="24"/>
+        </w:rPr>
+        <w:t>Katalog z plikami nagłówkowymi (.h)</w:t>
       </w:r>
     </w:p>
     <w:p>
@@ -1069,7 +912,7 @@
           <w:sz w:val="24"/>
           <w:szCs w:val="24"/>
         </w:rPr>
-        <w:t>headers</w:t>
+        <w:t>class</w:t>
       </w:r>
       <w:proofErr w:type="spellEnd"/>
       <w:r>
@@ -1081,25 +924,12 @@
           <w:sz w:val="24"/>
           <w:szCs w:val="24"/>
         </w:rPr>
-        <w:t>/</w:t>
-      </w:r>
-      <w:r>
-        <w:rPr>
-          <w:b/>
-          <w:bCs/>
-          <w:i/>
-          <w:iCs/>
-          <w:sz w:val="24"/>
-          <w:szCs w:val="24"/>
-        </w:rPr>
-        <w:t>’</w:t>
-      </w:r>
-      <w:r>
-        <w:rPr>
-          <w:b/>
-          <w:bCs/>
-          <w:i/>
-          <w:iCs/>
+        <w:t>/’</w:t>
+      </w:r>
+      <w:r>
+        <w:rPr>
+          <w:b/>
+          <w:bCs/>
           <w:sz w:val="24"/>
           <w:szCs w:val="24"/>
         </w:rPr>
@@ -1110,21 +940,23 @@
           <w:sz w:val="24"/>
           <w:szCs w:val="24"/>
         </w:rPr>
-        <w:t xml:space="preserve"> </w:t>
-      </w:r>
-      <w:r>
-        <w:rPr>
-          <w:sz w:val="24"/>
-          <w:szCs w:val="24"/>
-        </w:rPr>
-        <w:t xml:space="preserve"> </w:t>
-      </w:r>
-      <w:r>
-        <w:rPr>
-          <w:sz w:val="24"/>
-          <w:szCs w:val="24"/>
-        </w:rPr>
-        <w:t>Katalog z plikami nagłówkowymi (.h)</w:t>
+        <w:t xml:space="preserve"> Katalog z plikami źródłowymi (.</w:t>
+      </w:r>
+      <w:proofErr w:type="spellStart"/>
+      <w:r>
+        <w:rPr>
+          <w:sz w:val="24"/>
+          <w:szCs w:val="24"/>
+        </w:rPr>
+        <w:t>cpp</w:t>
+      </w:r>
+      <w:proofErr w:type="spellEnd"/>
+      <w:r>
+        <w:rPr>
+          <w:sz w:val="24"/>
+          <w:szCs w:val="24"/>
+        </w:rPr>
+        <w:t>)</w:t>
       </w:r>
     </w:p>
     <w:p>
@@ -1160,7 +992,7 @@
           <w:sz w:val="24"/>
           <w:szCs w:val="24"/>
         </w:rPr>
-        <w:t>class</w:t>
+        <w:t>graphic</w:t>
       </w:r>
       <w:proofErr w:type="spellEnd"/>
       <w:r>
@@ -1189,6 +1021,8 @@
         <w:rPr>
           <w:b/>
           <w:bCs/>
+          <w:i/>
+          <w:iCs/>
           <w:sz w:val="24"/>
           <w:szCs w:val="24"/>
         </w:rPr>
@@ -1199,23 +1033,7 @@
           <w:sz w:val="24"/>
           <w:szCs w:val="24"/>
         </w:rPr>
-        <w:t xml:space="preserve"> Katalog z plikami źródłowymi (.</w:t>
-      </w:r>
-      <w:proofErr w:type="spellStart"/>
-      <w:r>
-        <w:rPr>
-          <w:sz w:val="24"/>
-          <w:szCs w:val="24"/>
-        </w:rPr>
-        <w:t>cpp</w:t>
-      </w:r>
-      <w:proofErr w:type="spellEnd"/>
-      <w:r>
-        <w:rPr>
-          <w:sz w:val="24"/>
-          <w:szCs w:val="24"/>
-        </w:rPr>
-        <w:t>)</w:t>
+        <w:t xml:space="preserve"> Katalog z grafiką (tekstury bohatera i rakiet)</w:t>
       </w:r>
     </w:p>
     <w:p>
@@ -1241,83 +1059,6 @@
         </w:rPr>
         <w:t>‘</w:t>
       </w:r>
-      <w:proofErr w:type="spellStart"/>
-      <w:r>
-        <w:rPr>
-          <w:b/>
-          <w:bCs/>
-          <w:i/>
-          <w:iCs/>
-          <w:sz w:val="24"/>
-          <w:szCs w:val="24"/>
-        </w:rPr>
-        <w:t>graphic</w:t>
-      </w:r>
-      <w:proofErr w:type="spellEnd"/>
-      <w:r>
-        <w:rPr>
-          <w:b/>
-          <w:bCs/>
-          <w:i/>
-          <w:iCs/>
-          <w:sz w:val="24"/>
-          <w:szCs w:val="24"/>
-        </w:rPr>
-        <w:t>/</w:t>
-      </w:r>
-      <w:r>
-        <w:rPr>
-          <w:b/>
-          <w:bCs/>
-          <w:i/>
-          <w:iCs/>
-          <w:sz w:val="24"/>
-          <w:szCs w:val="24"/>
-        </w:rPr>
-        <w:t>’</w:t>
-      </w:r>
-      <w:r>
-        <w:rPr>
-          <w:b/>
-          <w:bCs/>
-          <w:i/>
-          <w:iCs/>
-          <w:sz w:val="24"/>
-          <w:szCs w:val="24"/>
-        </w:rPr>
-        <w:t>:</w:t>
-      </w:r>
-      <w:r>
-        <w:rPr>
-          <w:sz w:val="24"/>
-          <w:szCs w:val="24"/>
-        </w:rPr>
-        <w:t xml:space="preserve"> Katalog z grafiką (tekstury bohatera i rakiet)</w:t>
-      </w:r>
-    </w:p>
-    <w:p>
-      <w:pPr>
-        <w:pStyle w:val="Akapitzlist"/>
-        <w:numPr>
-          <w:ilvl w:val="0"/>
-          <w:numId w:val="3"/>
-        </w:numPr>
-        <w:rPr>
-          <w:sz w:val="24"/>
-          <w:szCs w:val="24"/>
-        </w:rPr>
-      </w:pPr>
-      <w:r>
-        <w:rPr>
-          <w:b/>
-          <w:bCs/>
-          <w:i/>
-          <w:iCs/>
-          <w:sz w:val="24"/>
-          <w:szCs w:val="24"/>
-        </w:rPr>
-        <w:t>‘</w:t>
-      </w:r>
       <w:r>
         <w:rPr>
           <w:b/>
@@ -1383,16 +1124,7 @@
           <w:sz w:val="28"/>
           <w:szCs w:val="28"/>
         </w:rPr>
-        <w:t>Diagram klas</w:t>
-      </w:r>
-      <w:r>
-        <w:rPr>
-          <w:b/>
-          <w:bCs/>
-          <w:sz w:val="28"/>
-          <w:szCs w:val="28"/>
-        </w:rPr>
-        <w:t>:</w:t>
+        <w:t>Diagram klas:</w:t>
       </w:r>
     </w:p>
     <w:p>
@@ -1430,7 +1162,7 @@
                     </pic:cNvPicPr>
                   </pic:nvPicPr>
                   <pic:blipFill>
-                    <a:blip r:embed="rId5" cstate="print">
+                    <a:blip r:embed="rId6" cstate="print">
                       <a:extLst>
                         <a:ext uri="{28A0092B-C50C-407E-A947-70E740481C1C}">
                           <a14:useLocalDpi xmlns:a14="http://schemas.microsoft.com/office/drawing/2010/main" val="0"/>
@@ -1478,7 +1210,6 @@
           <w:sz w:val="28"/>
           <w:szCs w:val="28"/>
         </w:rPr>
-        <w:lastRenderedPageBreak/>
         <w:t>Opis modułów:</w:t>
       </w:r>
     </w:p>
@@ -1653,6 +1384,7 @@
           <w:sz w:val="24"/>
           <w:szCs w:val="24"/>
         </w:rPr>
+        <w:lastRenderedPageBreak/>
         <w:t>Game:</w:t>
       </w:r>
       <w:r>
@@ -1799,16 +1531,7 @@
           <w:sz w:val="28"/>
           <w:szCs w:val="28"/>
         </w:rPr>
-        <w:t>Schemat architektury</w:t>
-      </w:r>
-      <w:r>
-        <w:rPr>
-          <w:b/>
-          <w:bCs/>
-          <w:sz w:val="28"/>
-          <w:szCs w:val="28"/>
-        </w:rPr>
-        <w:t>:</w:t>
+        <w:t>Schemat architektury:</w:t>
       </w:r>
     </w:p>
     <w:p>
@@ -1837,25 +1560,7 @@
           <w:sz w:val="24"/>
           <w:szCs w:val="24"/>
         </w:rPr>
-        <w:t>‘</w:t>
-      </w:r>
-      <w:r>
-        <w:rPr>
-          <w:b/>
-          <w:bCs/>
-          <w:sz w:val="24"/>
-          <w:szCs w:val="24"/>
-        </w:rPr>
-        <w:t>Engine</w:t>
-      </w:r>
-      <w:r>
-        <w:rPr>
-          <w:b/>
-          <w:bCs/>
-          <w:sz w:val="24"/>
-          <w:szCs w:val="24"/>
-        </w:rPr>
-        <w:t>’</w:t>
+        <w:t>‘Engine’</w:t>
       </w:r>
       <w:r>
         <w:rPr>
@@ -2115,6 +1820,9 @@
         <w:pStyle w:val="NormalnyWeb"/>
       </w:pPr>
       <w:r>
+        <w:rPr>
+          <w:noProof/>
+        </w:rPr>
         <w:drawing>
           <wp:inline distT="0" distB="0" distL="0" distR="0" wp14:anchorId="30C4D304" wp14:editId="73CDF2E4">
             <wp:extent cx="4058216" cy="2476846"/>
@@ -2131,7 +1839,7 @@
                     <pic:cNvPicPr/>
                   </pic:nvPicPr>
                   <pic:blipFill>
-                    <a:blip r:embed="rId6"/>
+                    <a:blip r:embed="rId7"/>
                     <a:stretch>
                       <a:fillRect/>
                     </a:stretch>
@@ -2237,40 +1945,7 @@
           <w:sz w:val="24"/>
           <w:szCs w:val="24"/>
         </w:rPr>
-        <w:t>‘</w:t>
-      </w:r>
-      <w:r>
-        <w:rPr>
-          <w:b/>
-          <w:bCs/>
-          <w:i/>
-          <w:iCs/>
-          <w:sz w:val="24"/>
-          <w:szCs w:val="24"/>
-        </w:rPr>
-        <w:t>~Object()</w:t>
-      </w:r>
-      <w:r>
-        <w:rPr>
-          <w:b/>
-          <w:bCs/>
-          <w:i/>
-          <w:iCs/>
-          <w:sz w:val="24"/>
-          <w:szCs w:val="24"/>
-        </w:rPr>
-        <w:t>’</w:t>
-      </w:r>
-      <w:r>
-        <w:rPr>
-          <w:b/>
-          <w:bCs/>
-          <w:i/>
-          <w:iCs/>
-          <w:sz w:val="24"/>
-          <w:szCs w:val="24"/>
-        </w:rPr>
-        <w:t>:</w:t>
+        <w:t>‘~Object()’:</w:t>
       </w:r>
       <w:r>
         <w:rPr>
@@ -2349,18 +2024,7 @@
           <w:sz w:val="24"/>
           <w:szCs w:val="24"/>
         </w:rPr>
-        <w:t>()</w:t>
-      </w:r>
-      <w:r>
-        <w:rPr>
-          <w:b/>
-          <w:bCs/>
-          <w:i/>
-          <w:iCs/>
-          <w:sz w:val="24"/>
-          <w:szCs w:val="24"/>
-        </w:rPr>
-        <w:t>’</w:t>
+        <w:t>()’</w:t>
       </w:r>
       <w:r>
         <w:rPr>
@@ -2463,18 +2127,7 @@
           <w:sz w:val="24"/>
           <w:szCs w:val="24"/>
         </w:rPr>
-        <w:t>’</w:t>
-      </w:r>
-      <w:r>
-        <w:rPr>
-          <w:b/>
-          <w:bCs/>
-          <w:i/>
-          <w:iCs/>
-          <w:sz w:val="24"/>
-          <w:szCs w:val="24"/>
-        </w:rPr>
-        <w:t>:</w:t>
+        <w:t>’:</w:t>
       </w:r>
       <w:r>
         <w:rPr>
@@ -2505,7 +2158,6 @@
           <w:sz w:val="24"/>
           <w:szCs w:val="24"/>
         </w:rPr>
-        <w:lastRenderedPageBreak/>
         <w:t>‘</w:t>
       </w:r>
       <w:proofErr w:type="spellStart"/>
@@ -2578,18 +2230,7 @@
           <w:sz w:val="24"/>
           <w:szCs w:val="24"/>
         </w:rPr>
-        <w:t>’</w:t>
-      </w:r>
-      <w:r>
-        <w:rPr>
-          <w:b/>
-          <w:bCs/>
-          <w:i/>
-          <w:iCs/>
-          <w:sz w:val="24"/>
-          <w:szCs w:val="24"/>
-        </w:rPr>
-        <w:t>:</w:t>
+        <w:t>’:</w:t>
       </w:r>
       <w:r>
         <w:rPr>
@@ -2668,29 +2309,7 @@
           <w:sz w:val="24"/>
           <w:szCs w:val="24"/>
         </w:rPr>
-        <w:t>()</w:t>
-      </w:r>
-      <w:r>
-        <w:rPr>
-          <w:b/>
-          <w:bCs/>
-          <w:i/>
-          <w:iCs/>
-          <w:sz w:val="24"/>
-          <w:szCs w:val="24"/>
-        </w:rPr>
-        <w:t>’</w:t>
-      </w:r>
-      <w:r>
-        <w:rPr>
-          <w:b/>
-          <w:bCs/>
-          <w:i/>
-          <w:iCs/>
-          <w:sz w:val="24"/>
-          <w:szCs w:val="24"/>
-        </w:rPr>
-        <w:t>:</w:t>
+        <w:t>()’:</w:t>
       </w:r>
       <w:r>
         <w:rPr>
@@ -2699,6 +2318,22 @@
         </w:rPr>
         <w:t xml:space="preserve"> Wirtualna funkcja do poruszania obiektem, do nadpisania w klasach pochodnych.</w:t>
       </w:r>
+    </w:p>
+    <w:p>
+      <w:pPr>
+        <w:rPr>
+          <w:sz w:val="24"/>
+          <w:szCs w:val="24"/>
+        </w:rPr>
+      </w:pPr>
+    </w:p>
+    <w:p>
+      <w:pPr>
+        <w:rPr>
+          <w:sz w:val="24"/>
+          <w:szCs w:val="24"/>
+        </w:rPr>
+      </w:pPr>
     </w:p>
     <w:p>
       <w:pPr>
@@ -2760,7 +2395,7 @@
                     <pic:cNvPicPr/>
                   </pic:nvPicPr>
                   <pic:blipFill>
-                    <a:blip r:embed="rId7"/>
+                    <a:blip r:embed="rId8"/>
                     <a:stretch>
                       <a:fillRect/>
                     </a:stretch>
@@ -2826,18 +2461,7 @@
           <w:sz w:val="24"/>
           <w:szCs w:val="24"/>
         </w:rPr>
-        <w:t>()</w:t>
-      </w:r>
-      <w:r>
-        <w:rPr>
-          <w:b/>
-          <w:bCs/>
-          <w:i/>
-          <w:iCs/>
-          <w:sz w:val="24"/>
-          <w:szCs w:val="24"/>
-        </w:rPr>
-        <w:t>’</w:t>
+        <w:t>()’</w:t>
       </w:r>
       <w:r>
         <w:rPr>
@@ -2884,18 +2508,7 @@
           <w:sz w:val="24"/>
           <w:szCs w:val="24"/>
         </w:rPr>
-        <w:t>‘</w:t>
-      </w:r>
-      <w:r>
-        <w:rPr>
-          <w:b/>
-          <w:bCs/>
-          <w:i/>
-          <w:iCs/>
-          <w:sz w:val="24"/>
-          <w:szCs w:val="24"/>
-        </w:rPr>
-        <w:t>~</w:t>
+        <w:t>‘~</w:t>
       </w:r>
       <w:proofErr w:type="spellStart"/>
       <w:r>
@@ -2919,18 +2532,7 @@
           <w:sz w:val="24"/>
           <w:szCs w:val="24"/>
         </w:rPr>
-        <w:t>():</w:t>
-      </w:r>
-      <w:r>
-        <w:rPr>
-          <w:b/>
-          <w:bCs/>
-          <w:i/>
-          <w:iCs/>
-          <w:sz w:val="24"/>
-          <w:szCs w:val="24"/>
-        </w:rPr>
-        <w:t>’</w:t>
+        <w:t>():’</w:t>
       </w:r>
       <w:r>
         <w:rPr>
@@ -3128,18 +2730,7 @@
           <w:sz w:val="24"/>
           <w:szCs w:val="24"/>
         </w:rPr>
-        <w:t>’</w:t>
-      </w:r>
-      <w:r>
-        <w:rPr>
-          <w:b/>
-          <w:bCs/>
-          <w:i/>
-          <w:iCs/>
-          <w:sz w:val="24"/>
-          <w:szCs w:val="24"/>
-        </w:rPr>
-        <w:t>():</w:t>
+        <w:t>’():</w:t>
       </w:r>
       <w:r>
         <w:rPr>
@@ -3218,29 +2809,7 @@
           <w:sz w:val="24"/>
           <w:szCs w:val="24"/>
         </w:rPr>
-        <w:t>()</w:t>
-      </w:r>
-      <w:r>
-        <w:rPr>
-          <w:b/>
-          <w:bCs/>
-          <w:i/>
-          <w:iCs/>
-          <w:sz w:val="24"/>
-          <w:szCs w:val="24"/>
-        </w:rPr>
-        <w:t>’</w:t>
-      </w:r>
-      <w:r>
-        <w:rPr>
-          <w:b/>
-          <w:bCs/>
-          <w:i/>
-          <w:iCs/>
-          <w:sz w:val="24"/>
-          <w:szCs w:val="24"/>
-        </w:rPr>
-        <w:t>:</w:t>
+        <w:t>()’:</w:t>
       </w:r>
       <w:r>
         <w:rPr>
@@ -3391,18 +2960,7 @@
           <w:sz w:val="24"/>
           <w:szCs w:val="24"/>
         </w:rPr>
-        <w:t>’</w:t>
-      </w:r>
-      <w:r>
-        <w:rPr>
-          <w:b/>
-          <w:bCs/>
-          <w:i/>
-          <w:iCs/>
-          <w:sz w:val="24"/>
-          <w:szCs w:val="24"/>
-        </w:rPr>
-        <w:t>:</w:t>
+        <w:t>’:</w:t>
       </w:r>
       <w:r>
         <w:rPr>
@@ -3481,29 +3039,7 @@
           <w:sz w:val="24"/>
           <w:szCs w:val="24"/>
         </w:rPr>
-        <w:t>()</w:t>
-      </w:r>
-      <w:r>
-        <w:rPr>
-          <w:b/>
-          <w:bCs/>
-          <w:i/>
-          <w:iCs/>
-          <w:sz w:val="24"/>
-          <w:szCs w:val="24"/>
-        </w:rPr>
-        <w:t>’</w:t>
-      </w:r>
-      <w:r>
-        <w:rPr>
-          <w:b/>
-          <w:bCs/>
-          <w:i/>
-          <w:iCs/>
-          <w:sz w:val="24"/>
-          <w:szCs w:val="24"/>
-        </w:rPr>
-        <w:t>:</w:t>
+        <w:t>()’:</w:t>
       </w:r>
       <w:r>
         <w:rPr>
@@ -3632,14 +3168,43 @@
           <w:szCs w:val="24"/>
         </w:rPr>
       </w:pPr>
-      <w:r>
-        <w:rPr>
-          <w:b/>
-          <w:bCs/>
-          <w:sz w:val="24"/>
-          <w:szCs w:val="24"/>
-        </w:rPr>
-        <w:lastRenderedPageBreak/>
+    </w:p>
+    <w:p>
+      <w:pPr>
+        <w:rPr>
+          <w:b/>
+          <w:bCs/>
+          <w:sz w:val="24"/>
+          <w:szCs w:val="24"/>
+        </w:rPr>
+      </w:pPr>
+    </w:p>
+    <w:p>
+      <w:pPr>
+        <w:rPr>
+          <w:b/>
+          <w:bCs/>
+          <w:sz w:val="24"/>
+          <w:szCs w:val="24"/>
+        </w:rPr>
+      </w:pPr>
+    </w:p>
+    <w:p>
+      <w:pPr>
+        <w:rPr>
+          <w:b/>
+          <w:bCs/>
+          <w:sz w:val="24"/>
+          <w:szCs w:val="24"/>
+        </w:rPr>
+      </w:pPr>
+      <w:r>
+        <w:rPr>
+          <w:b/>
+          <w:bCs/>
+          <w:sz w:val="24"/>
+          <w:szCs w:val="24"/>
+        </w:rPr>
         <w:t xml:space="preserve">Klasa </w:t>
       </w:r>
       <w:r>
@@ -3681,7 +3246,7 @@
                     <pic:cNvPicPr/>
                   </pic:nvPicPr>
                   <pic:blipFill>
-                    <a:blip r:embed="rId8"/>
+                    <a:blip r:embed="rId9"/>
                     <a:stretch>
                       <a:fillRect/>
                     </a:stretch>
@@ -3723,18 +3288,7 @@
           <w:sz w:val="24"/>
           <w:szCs w:val="24"/>
         </w:rPr>
-        <w:t>‘</w:t>
-      </w:r>
-      <w:r>
-        <w:rPr>
-          <w:b/>
-          <w:bCs/>
-          <w:i/>
-          <w:iCs/>
-          <w:sz w:val="24"/>
-          <w:szCs w:val="24"/>
-        </w:rPr>
-        <w:t>Engine(</w:t>
+        <w:t>‘Engine(</w:t>
       </w:r>
       <w:proofErr w:type="spellStart"/>
       <w:r>
@@ -3782,29 +3336,7 @@
           <w:sz w:val="24"/>
           <w:szCs w:val="24"/>
         </w:rPr>
-        <w:t>)</w:t>
-      </w:r>
-      <w:r>
-        <w:rPr>
-          <w:b/>
-          <w:bCs/>
-          <w:i/>
-          <w:iCs/>
-          <w:sz w:val="24"/>
-          <w:szCs w:val="24"/>
-        </w:rPr>
-        <w:t>’</w:t>
-      </w:r>
-      <w:r>
-        <w:rPr>
-          <w:b/>
-          <w:bCs/>
-          <w:i/>
-          <w:iCs/>
-          <w:sz w:val="24"/>
-          <w:szCs w:val="24"/>
-        </w:rPr>
-        <w:t>:</w:t>
+        <w:t>)’:</w:t>
       </w:r>
       <w:r>
         <w:rPr>
@@ -3972,29 +3504,7 @@
           <w:sz w:val="24"/>
           <w:szCs w:val="24"/>
         </w:rPr>
-        <w:t>)</w:t>
-      </w:r>
-      <w:r>
-        <w:rPr>
-          <w:b/>
-          <w:bCs/>
-          <w:i/>
-          <w:iCs/>
-          <w:sz w:val="24"/>
-          <w:szCs w:val="24"/>
-        </w:rPr>
-        <w:t>’</w:t>
-      </w:r>
-      <w:r>
-        <w:rPr>
-          <w:b/>
-          <w:bCs/>
-          <w:i/>
-          <w:iCs/>
-          <w:sz w:val="24"/>
-          <w:szCs w:val="24"/>
-        </w:rPr>
-        <w:t>:</w:t>
+        <w:t>)’:</w:t>
       </w:r>
       <w:r>
         <w:rPr>
@@ -4073,18 +3583,7 @@
           <w:sz w:val="24"/>
           <w:szCs w:val="24"/>
         </w:rPr>
-        <w:t>()</w:t>
-      </w:r>
-      <w:r>
-        <w:rPr>
-          <w:b/>
-          <w:bCs/>
-          <w:i/>
-          <w:iCs/>
-          <w:sz w:val="24"/>
-          <w:szCs w:val="24"/>
-        </w:rPr>
-        <w:t>’:</w:t>
+        <w:t>()’:</w:t>
       </w:r>
       <w:r>
         <w:rPr>
@@ -4170,29 +3669,7 @@
           <w:sz w:val="24"/>
           <w:szCs w:val="24"/>
         </w:rPr>
-        <w:t>()</w:t>
-      </w:r>
-      <w:r>
-        <w:rPr>
-          <w:b/>
-          <w:bCs/>
-          <w:i/>
-          <w:iCs/>
-          <w:sz w:val="24"/>
-          <w:szCs w:val="24"/>
-        </w:rPr>
-        <w:t>’</w:t>
-      </w:r>
-      <w:r>
-        <w:rPr>
-          <w:b/>
-          <w:bCs/>
-          <w:i/>
-          <w:iCs/>
-          <w:sz w:val="24"/>
-          <w:szCs w:val="24"/>
-        </w:rPr>
-        <w:t xml:space="preserve">: </w:t>
+        <w:t xml:space="preserve">()’: </w:t>
       </w:r>
       <w:r>
         <w:rPr>
@@ -4271,29 +3748,7 @@
           <w:sz w:val="24"/>
           <w:szCs w:val="24"/>
         </w:rPr>
-        <w:t>()</w:t>
-      </w:r>
-      <w:r>
-        <w:rPr>
-          <w:b/>
-          <w:bCs/>
-          <w:i/>
-          <w:iCs/>
-          <w:sz w:val="24"/>
-          <w:szCs w:val="24"/>
-        </w:rPr>
-        <w:t>’</w:t>
-      </w:r>
-      <w:r>
-        <w:rPr>
-          <w:b/>
-          <w:bCs/>
-          <w:i/>
-          <w:iCs/>
-          <w:sz w:val="24"/>
-          <w:szCs w:val="24"/>
-        </w:rPr>
-        <w:t>:</w:t>
+        <w:t>()’:</w:t>
       </w:r>
       <w:r>
         <w:rPr>
@@ -4396,29 +3851,7 @@
           <w:sz w:val="24"/>
           <w:szCs w:val="24"/>
         </w:rPr>
-        <w:t xml:space="preserve"> index)</w:t>
-      </w:r>
-      <w:r>
-        <w:rPr>
-          <w:b/>
-          <w:bCs/>
-          <w:i/>
-          <w:iCs/>
-          <w:sz w:val="24"/>
-          <w:szCs w:val="24"/>
-        </w:rPr>
-        <w:t>’</w:t>
-      </w:r>
-      <w:r>
-        <w:rPr>
-          <w:b/>
-          <w:bCs/>
-          <w:i/>
-          <w:iCs/>
-          <w:sz w:val="24"/>
-          <w:szCs w:val="24"/>
-        </w:rPr>
-        <w:t>:</w:t>
+        <w:t xml:space="preserve"> index)’:</w:t>
       </w:r>
       <w:r>
         <w:rPr>
@@ -4497,29 +3930,7 @@
           <w:sz w:val="24"/>
           <w:szCs w:val="24"/>
         </w:rPr>
-        <w:t>()</w:t>
-      </w:r>
-      <w:r>
-        <w:rPr>
-          <w:b/>
-          <w:bCs/>
-          <w:i/>
-          <w:iCs/>
-          <w:sz w:val="24"/>
-          <w:szCs w:val="24"/>
-        </w:rPr>
-        <w:t>’</w:t>
-      </w:r>
-      <w:r>
-        <w:rPr>
-          <w:b/>
-          <w:bCs/>
-          <w:i/>
-          <w:iCs/>
-          <w:sz w:val="24"/>
-          <w:szCs w:val="24"/>
-        </w:rPr>
-        <w:t>:</w:t>
+        <w:t>()’:</w:t>
       </w:r>
       <w:r>
         <w:rPr>
@@ -4574,29 +3985,7 @@
           <w:sz w:val="24"/>
           <w:szCs w:val="24"/>
         </w:rPr>
-        <w:t xml:space="preserve"> Analysis()</w:t>
-      </w:r>
-      <w:r>
-        <w:rPr>
-          <w:b/>
-          <w:bCs/>
-          <w:i/>
-          <w:iCs/>
-          <w:sz w:val="24"/>
-          <w:szCs w:val="24"/>
-        </w:rPr>
-        <w:t>’</w:t>
-      </w:r>
-      <w:r>
-        <w:rPr>
-          <w:b/>
-          <w:bCs/>
-          <w:i/>
-          <w:iCs/>
-          <w:sz w:val="24"/>
-          <w:szCs w:val="24"/>
-        </w:rPr>
-        <w:t>:</w:t>
+        <w:t xml:space="preserve"> Analysis()’:</w:t>
       </w:r>
       <w:r>
         <w:rPr>
@@ -4675,29 +4064,7 @@
           <w:sz w:val="24"/>
           <w:szCs w:val="24"/>
         </w:rPr>
-        <w:t>()</w:t>
-      </w:r>
-      <w:r>
-        <w:rPr>
-          <w:b/>
-          <w:bCs/>
-          <w:i/>
-          <w:iCs/>
-          <w:sz w:val="24"/>
-          <w:szCs w:val="24"/>
-        </w:rPr>
-        <w:t>’</w:t>
-      </w:r>
-      <w:r>
-        <w:rPr>
-          <w:b/>
-          <w:bCs/>
-          <w:i/>
-          <w:iCs/>
-          <w:sz w:val="24"/>
-          <w:szCs w:val="24"/>
-        </w:rPr>
-        <w:t>:</w:t>
+        <w:t>()’:</w:t>
       </w:r>
       <w:r>
         <w:rPr>
@@ -4785,7 +4152,6 @@
           <w:sz w:val="24"/>
           <w:szCs w:val="24"/>
         </w:rPr>
-        <w:lastRenderedPageBreak/>
         <w:t>Klasa</w:t>
       </w:r>
       <w:r>
@@ -4807,6 +4173,7 @@
       </w:pPr>
       <w:r>
         <w:rPr>
+          <w:noProof/>
           <w:sz w:val="24"/>
           <w:szCs w:val="24"/>
         </w:rPr>
@@ -4826,7 +4193,7 @@
                     <pic:cNvPicPr/>
                   </pic:nvPicPr>
                   <pic:blipFill>
-                    <a:blip r:embed="rId9"/>
+                    <a:blip r:embed="rId10"/>
                     <a:stretch>
                       <a:fillRect/>
                     </a:stretch>
@@ -4868,18 +4235,7 @@
           <w:sz w:val="24"/>
           <w:szCs w:val="24"/>
         </w:rPr>
-        <w:t>‘</w:t>
-      </w:r>
-      <w:r>
-        <w:rPr>
-          <w:b/>
-          <w:bCs/>
-          <w:i/>
-          <w:iCs/>
-          <w:sz w:val="24"/>
-          <w:szCs w:val="24"/>
-        </w:rPr>
-        <w:t>Game(</w:t>
+        <w:t>‘Game(</w:t>
       </w:r>
       <w:proofErr w:type="spellStart"/>
       <w:r>
@@ -4927,29 +4283,7 @@
           <w:sz w:val="24"/>
           <w:szCs w:val="24"/>
         </w:rPr>
-        <w:t>)</w:t>
-      </w:r>
-      <w:r>
-        <w:rPr>
-          <w:b/>
-          <w:bCs/>
-          <w:i/>
-          <w:iCs/>
-          <w:sz w:val="24"/>
-          <w:szCs w:val="24"/>
-        </w:rPr>
-        <w:t>’</w:t>
-      </w:r>
-      <w:r>
-        <w:rPr>
-          <w:b/>
-          <w:bCs/>
-          <w:i/>
-          <w:iCs/>
-          <w:sz w:val="24"/>
-          <w:szCs w:val="24"/>
-        </w:rPr>
-        <w:t>:</w:t>
+        <w:t>)’:</w:t>
       </w:r>
       <w:r>
         <w:rPr>
@@ -4980,40 +4314,7 @@
           <w:sz w:val="24"/>
           <w:szCs w:val="24"/>
         </w:rPr>
-        <w:t>‘</w:t>
-      </w:r>
-      <w:r>
-        <w:rPr>
-          <w:b/>
-          <w:bCs/>
-          <w:i/>
-          <w:iCs/>
-          <w:sz w:val="24"/>
-          <w:szCs w:val="24"/>
-        </w:rPr>
-        <w:t>Game()</w:t>
-      </w:r>
-      <w:r>
-        <w:rPr>
-          <w:b/>
-          <w:bCs/>
-          <w:i/>
-          <w:iCs/>
-          <w:sz w:val="24"/>
-          <w:szCs w:val="24"/>
-        </w:rPr>
-        <w:t>’</w:t>
-      </w:r>
-      <w:r>
-        <w:rPr>
-          <w:b/>
-          <w:bCs/>
-          <w:i/>
-          <w:iCs/>
-          <w:sz w:val="24"/>
-          <w:szCs w:val="24"/>
-        </w:rPr>
-        <w:t>:</w:t>
+        <w:t>‘Game()’:</w:t>
       </w:r>
       <w:r>
         <w:rPr>
@@ -5068,29 +4369,7 @@
           <w:sz w:val="24"/>
           <w:szCs w:val="24"/>
         </w:rPr>
-        <w:t xml:space="preserve"> Run()</w:t>
-      </w:r>
-      <w:r>
-        <w:rPr>
-          <w:b/>
-          <w:bCs/>
-          <w:i/>
-          <w:iCs/>
-          <w:sz w:val="24"/>
-          <w:szCs w:val="24"/>
-        </w:rPr>
-        <w:t>’</w:t>
-      </w:r>
-      <w:r>
-        <w:rPr>
-          <w:b/>
-          <w:bCs/>
-          <w:i/>
-          <w:iCs/>
-          <w:sz w:val="24"/>
-          <w:szCs w:val="24"/>
-        </w:rPr>
-        <w:t>:</w:t>
+        <w:t xml:space="preserve"> Run()’:</w:t>
       </w:r>
       <w:r>
         <w:rPr>
@@ -5145,29 +4424,7 @@
           <w:sz w:val="24"/>
           <w:szCs w:val="24"/>
         </w:rPr>
-        <w:t xml:space="preserve"> Show()</w:t>
-      </w:r>
-      <w:r>
-        <w:rPr>
-          <w:b/>
-          <w:bCs/>
-          <w:i/>
-          <w:iCs/>
-          <w:sz w:val="24"/>
-          <w:szCs w:val="24"/>
-        </w:rPr>
-        <w:t>’</w:t>
-      </w:r>
-      <w:r>
-        <w:rPr>
-          <w:b/>
-          <w:bCs/>
-          <w:i/>
-          <w:iCs/>
-          <w:sz w:val="24"/>
-          <w:szCs w:val="24"/>
-        </w:rPr>
-        <w:t>:</w:t>
+        <w:t xml:space="preserve"> Show()’:</w:t>
       </w:r>
       <w:r>
         <w:rPr>
@@ -5223,16 +4480,7 @@
           <w:sz w:val="24"/>
           <w:szCs w:val="24"/>
         </w:rPr>
-        <w:t>Game</w:t>
-      </w:r>
-      <w:r>
-        <w:rPr>
-          <w:b/>
-          <w:bCs/>
-          <w:sz w:val="24"/>
-          <w:szCs w:val="24"/>
-        </w:rPr>
-        <w:t>SFML</w:t>
+        <w:t>GameSFML</w:t>
       </w:r>
       <w:proofErr w:type="spellEnd"/>
     </w:p>
@@ -5249,6 +4497,7 @@
         <w:rPr>
           <w:b/>
           <w:bCs/>
+          <w:noProof/>
           <w:sz w:val="24"/>
           <w:szCs w:val="24"/>
         </w:rPr>
@@ -5268,7 +4517,7 @@
                     <pic:cNvPicPr/>
                   </pic:nvPicPr>
                   <pic:blipFill>
-                    <a:blip r:embed="rId10"/>
+                    <a:blip r:embed="rId11"/>
                     <a:stretch>
                       <a:fillRect/>
                     </a:stretch>
@@ -5382,29 +4631,7 @@
           <w:sz w:val="24"/>
           <w:szCs w:val="24"/>
         </w:rPr>
-        <w:t>)</w:t>
-      </w:r>
-      <w:r>
-        <w:rPr>
-          <w:b/>
-          <w:bCs/>
-          <w:i/>
-          <w:iCs/>
-          <w:sz w:val="24"/>
-          <w:szCs w:val="24"/>
-        </w:rPr>
-        <w:t>’</w:t>
-      </w:r>
-      <w:r>
-        <w:rPr>
-          <w:b/>
-          <w:bCs/>
-          <w:i/>
-          <w:iCs/>
-          <w:sz w:val="24"/>
-          <w:szCs w:val="24"/>
-        </w:rPr>
-        <w:t>:</w:t>
+        <w:t>)’:</w:t>
       </w:r>
       <w:r>
         <w:rPr>
@@ -5451,18 +4678,8 @@
           <w:sz w:val="24"/>
           <w:szCs w:val="24"/>
         </w:rPr>
-        <w:t>‘</w:t>
-      </w:r>
-      <w:r>
-        <w:rPr>
-          <w:b/>
-          <w:bCs/>
-          <w:i/>
-          <w:iCs/>
-          <w:sz w:val="24"/>
-          <w:szCs w:val="24"/>
-        </w:rPr>
-        <w:t>~</w:t>
+        <w:lastRenderedPageBreak/>
+        <w:t>‘~</w:t>
       </w:r>
       <w:proofErr w:type="spellStart"/>
       <w:r>
@@ -5486,29 +4703,7 @@
           <w:sz w:val="24"/>
           <w:szCs w:val="24"/>
         </w:rPr>
-        <w:t>()</w:t>
-      </w:r>
-      <w:r>
-        <w:rPr>
-          <w:b/>
-          <w:bCs/>
-          <w:i/>
-          <w:iCs/>
-          <w:sz w:val="24"/>
-          <w:szCs w:val="24"/>
-        </w:rPr>
-        <w:t>’</w:t>
-      </w:r>
-      <w:r>
-        <w:rPr>
-          <w:b/>
-          <w:bCs/>
-          <w:i/>
-          <w:iCs/>
-          <w:sz w:val="24"/>
-          <w:szCs w:val="24"/>
-        </w:rPr>
-        <w:t>:</w:t>
+        <w:t>()’:</w:t>
       </w:r>
       <w:r>
         <w:rPr>
@@ -5555,7 +4750,6 @@
           <w:sz w:val="24"/>
           <w:szCs w:val="24"/>
         </w:rPr>
-        <w:lastRenderedPageBreak/>
         <w:t>‘</w:t>
       </w:r>
       <w:proofErr w:type="spellStart"/>
@@ -5604,18 +4798,7 @@
           <w:sz w:val="24"/>
           <w:szCs w:val="24"/>
         </w:rPr>
-        <w:t>’</w:t>
-      </w:r>
-      <w:r>
-        <w:rPr>
-          <w:b/>
-          <w:bCs/>
-          <w:i/>
-          <w:iCs/>
-          <w:sz w:val="24"/>
-          <w:szCs w:val="24"/>
-        </w:rPr>
-        <w:t>:</w:t>
+        <w:t>’:</w:t>
       </w:r>
       <w:r>
         <w:rPr>
@@ -5694,18 +4877,7 @@
           <w:sz w:val="24"/>
           <w:szCs w:val="24"/>
         </w:rPr>
-        <w:t>’</w:t>
-      </w:r>
-      <w:r>
-        <w:rPr>
-          <w:b/>
-          <w:bCs/>
-          <w:i/>
-          <w:iCs/>
-          <w:sz w:val="24"/>
-          <w:szCs w:val="24"/>
-        </w:rPr>
-        <w:t>:</w:t>
+        <w:t>’:</w:t>
       </w:r>
       <w:r>
         <w:rPr>
@@ -5771,6 +4943,7 @@
       </w:pPr>
       <w:r>
         <w:rPr>
+          <w:noProof/>
           <w:sz w:val="28"/>
           <w:szCs w:val="28"/>
         </w:rPr>
@@ -5790,7 +4963,7 @@
                     <pic:cNvPicPr/>
                   </pic:nvPicPr>
                   <pic:blipFill>
-                    <a:blip r:embed="rId11"/>
+                    <a:blip r:embed="rId12"/>
                     <a:stretch>
                       <a:fillRect/>
                     </a:stretch>
@@ -5856,18 +5029,7 @@
           <w:sz w:val="24"/>
           <w:szCs w:val="24"/>
         </w:rPr>
-        <w:t>(Hero&amp; h)</w:t>
-      </w:r>
-      <w:r>
-        <w:rPr>
-          <w:b/>
-          <w:bCs/>
-          <w:i/>
-          <w:iCs/>
-          <w:sz w:val="24"/>
-          <w:szCs w:val="24"/>
-        </w:rPr>
-        <w:t>’</w:t>
+        <w:t>(Hero&amp; h)’</w:t>
       </w:r>
       <w:r>
         <w:rPr>
@@ -6012,18 +5174,7 @@
           <w:sz w:val="24"/>
           <w:szCs w:val="24"/>
         </w:rPr>
-        <w:t>::Event&amp; event)</w:t>
-      </w:r>
-      <w:r>
-        <w:rPr>
-          <w:b/>
-          <w:bCs/>
-          <w:i/>
-          <w:iCs/>
-          <w:sz w:val="24"/>
-          <w:szCs w:val="24"/>
-        </w:rPr>
-        <w:t>’</w:t>
+        <w:t>::Event&amp; event)’</w:t>
       </w:r>
       <w:r>
         <w:rPr>
@@ -6043,20 +5194,318 @@
     </w:p>
     <w:p>
       <w:pPr>
-        <w:rPr>
-          <w:b/>
-          <w:bCs/>
-          <w:sz w:val="24"/>
-          <w:szCs w:val="24"/>
-        </w:rPr>
-      </w:pPr>
-      <w:r>
         <w:rPr>
           <w:b/>
           <w:bCs/>
           <w:sz w:val="32"/>
           <w:szCs w:val="32"/>
         </w:rPr>
+      </w:pPr>
+      <w:r>
+        <w:rPr>
+          <w:b/>
+          <w:bCs/>
+          <w:sz w:val="32"/>
+          <w:szCs w:val="32"/>
+        </w:rPr>
+        <w:t>Kody zwracane przez program</w:t>
+      </w:r>
+    </w:p>
+    <w:p>
+      <w:pPr>
+        <w:rPr>
+          <w:sz w:val="24"/>
+          <w:szCs w:val="24"/>
+        </w:rPr>
+      </w:pPr>
+      <w:r>
+        <w:rPr>
+          <w:sz w:val="24"/>
+          <w:szCs w:val="24"/>
+        </w:rPr>
+        <w:t>Program "Unik" zwraca różne kody wyjścia w zależności od sytuacji. Poniżej znajduje się lista kodów wyjścia i ich znaczenie:</w:t>
+      </w:r>
+    </w:p>
+    <w:p>
+      <w:pPr>
+        <w:pStyle w:val="Akapitzlist"/>
+        <w:numPr>
+          <w:ilvl w:val="0"/>
+          <w:numId w:val="18"/>
+        </w:numPr>
+        <w:rPr>
+          <w:sz w:val="24"/>
+          <w:szCs w:val="24"/>
+        </w:rPr>
+      </w:pPr>
+      <w:r>
+        <w:rPr>
+          <w:b/>
+          <w:bCs/>
+          <w:i/>
+          <w:iCs/>
+          <w:sz w:val="24"/>
+          <w:szCs w:val="24"/>
+        </w:rPr>
+        <w:t>0</w:t>
+      </w:r>
+      <w:r>
+        <w:rPr>
+          <w:sz w:val="24"/>
+          <w:szCs w:val="24"/>
+        </w:rPr>
+        <w:t>: Program zakończył się pomyślnie.</w:t>
+      </w:r>
+    </w:p>
+    <w:p>
+      <w:pPr>
+        <w:pStyle w:val="Akapitzlist"/>
+        <w:numPr>
+          <w:ilvl w:val="0"/>
+          <w:numId w:val="18"/>
+        </w:numPr>
+        <w:rPr>
+          <w:sz w:val="24"/>
+          <w:szCs w:val="24"/>
+        </w:rPr>
+      </w:pPr>
+      <w:r>
+        <w:rPr>
+          <w:b/>
+          <w:bCs/>
+          <w:i/>
+          <w:iCs/>
+          <w:sz w:val="24"/>
+          <w:szCs w:val="24"/>
+        </w:rPr>
+        <w:t>420</w:t>
+      </w:r>
+      <w:r>
+        <w:rPr>
+          <w:sz w:val="24"/>
+          <w:szCs w:val="24"/>
+        </w:rPr>
+        <w:t xml:space="preserve">: Błąd podczas ładowania tekstury bohatera. Sprawdź, czy plik </w:t>
+      </w:r>
+      <w:r>
+        <w:rPr>
+          <w:i/>
+          <w:iCs/>
+          <w:sz w:val="24"/>
+          <w:szCs w:val="24"/>
+        </w:rPr>
+        <w:t>hero.png</w:t>
+      </w:r>
+      <w:r>
+        <w:rPr>
+          <w:sz w:val="24"/>
+          <w:szCs w:val="24"/>
+        </w:rPr>
+        <w:t xml:space="preserve"> znajduje się w katalogu </w:t>
+      </w:r>
+      <w:proofErr w:type="spellStart"/>
+      <w:r>
+        <w:rPr>
+          <w:i/>
+          <w:iCs/>
+          <w:sz w:val="24"/>
+          <w:szCs w:val="24"/>
+        </w:rPr>
+        <w:t>graphic</w:t>
+      </w:r>
+      <w:proofErr w:type="spellEnd"/>
+      <w:r>
+        <w:rPr>
+          <w:sz w:val="24"/>
+          <w:szCs w:val="24"/>
+        </w:rPr>
+        <w:t>.</w:t>
+      </w:r>
+    </w:p>
+    <w:p>
+      <w:pPr>
+        <w:pStyle w:val="Akapitzlist"/>
+        <w:numPr>
+          <w:ilvl w:val="0"/>
+          <w:numId w:val="18"/>
+        </w:numPr>
+        <w:rPr>
+          <w:sz w:val="24"/>
+          <w:szCs w:val="24"/>
+        </w:rPr>
+      </w:pPr>
+      <w:r>
+        <w:rPr>
+          <w:b/>
+          <w:bCs/>
+          <w:i/>
+          <w:iCs/>
+          <w:sz w:val="24"/>
+          <w:szCs w:val="24"/>
+        </w:rPr>
+        <w:t>421</w:t>
+      </w:r>
+      <w:r>
+        <w:rPr>
+          <w:sz w:val="24"/>
+          <w:szCs w:val="24"/>
+        </w:rPr>
+        <w:t xml:space="preserve">: Błąd podczas ładowania tekstury rakiety. Sprawdź, czy plik </w:t>
+      </w:r>
+      <w:r>
+        <w:rPr>
+          <w:i/>
+          <w:iCs/>
+          <w:sz w:val="24"/>
+          <w:szCs w:val="24"/>
+        </w:rPr>
+        <w:t>rocket.png</w:t>
+      </w:r>
+      <w:r>
+        <w:rPr>
+          <w:sz w:val="24"/>
+          <w:szCs w:val="24"/>
+        </w:rPr>
+        <w:t xml:space="preserve"> znajduje się w katalogu </w:t>
+      </w:r>
+      <w:proofErr w:type="spellStart"/>
+      <w:r>
+        <w:rPr>
+          <w:i/>
+          <w:iCs/>
+          <w:sz w:val="24"/>
+          <w:szCs w:val="24"/>
+        </w:rPr>
+        <w:t>graphic</w:t>
+      </w:r>
+      <w:proofErr w:type="spellEnd"/>
+      <w:r>
+        <w:rPr>
+          <w:sz w:val="24"/>
+          <w:szCs w:val="24"/>
+        </w:rPr>
+        <w:t>.</w:t>
+      </w:r>
+    </w:p>
+    <w:p>
+      <w:pPr>
+        <w:pStyle w:val="Akapitzlist"/>
+        <w:numPr>
+          <w:ilvl w:val="0"/>
+          <w:numId w:val="18"/>
+        </w:numPr>
+        <w:rPr>
+          <w:sz w:val="24"/>
+          <w:szCs w:val="24"/>
+        </w:rPr>
+      </w:pPr>
+      <w:r>
+        <w:rPr>
+          <w:b/>
+          <w:bCs/>
+          <w:i/>
+          <w:iCs/>
+          <w:sz w:val="24"/>
+          <w:szCs w:val="24"/>
+        </w:rPr>
+        <w:t>500</w:t>
+      </w:r>
+      <w:r>
+        <w:rPr>
+          <w:sz w:val="24"/>
+          <w:szCs w:val="24"/>
+        </w:rPr>
+        <w:t xml:space="preserve">: Błąd podczas otwierania pliku konfiguracyjnego. Upewnij się, że plik </w:t>
+      </w:r>
+      <w:r>
+        <w:rPr>
+          <w:i/>
+          <w:iCs/>
+          <w:sz w:val="24"/>
+          <w:szCs w:val="24"/>
+        </w:rPr>
+        <w:t>config.txt</w:t>
+      </w:r>
+      <w:r>
+        <w:rPr>
+          <w:sz w:val="24"/>
+          <w:szCs w:val="24"/>
+        </w:rPr>
+        <w:t xml:space="preserve"> jest dostępny i ma poprawny format.</w:t>
+      </w:r>
+    </w:p>
+    <w:p>
+      <w:pPr>
+        <w:pStyle w:val="Akapitzlist"/>
+        <w:numPr>
+          <w:ilvl w:val="0"/>
+          <w:numId w:val="18"/>
+        </w:numPr>
+        <w:rPr>
+          <w:sz w:val="24"/>
+          <w:szCs w:val="24"/>
+        </w:rPr>
+      </w:pPr>
+      <w:r>
+        <w:rPr>
+          <w:b/>
+          <w:bCs/>
+          <w:i/>
+          <w:iCs/>
+          <w:sz w:val="24"/>
+          <w:szCs w:val="24"/>
+        </w:rPr>
+        <w:t>600</w:t>
+      </w:r>
+      <w:r>
+        <w:rPr>
+          <w:sz w:val="24"/>
+          <w:szCs w:val="24"/>
+        </w:rPr>
+        <w:t>: Błąd związany z prędkością gry. Prędkość gry musi mieścić się w zakresie od 0 do 10.</w:t>
+      </w:r>
+    </w:p>
+    <w:p>
+      <w:pPr>
+        <w:rPr>
+          <w:sz w:val="24"/>
+          <w:szCs w:val="24"/>
+        </w:rPr>
+      </w:pPr>
+    </w:p>
+    <w:p>
+      <w:pPr>
+        <w:rPr>
+          <w:sz w:val="24"/>
+          <w:szCs w:val="24"/>
+        </w:rPr>
+      </w:pPr>
+    </w:p>
+    <w:p>
+      <w:pPr>
+        <w:rPr>
+          <w:sz w:val="24"/>
+          <w:szCs w:val="24"/>
+        </w:rPr>
+      </w:pPr>
+    </w:p>
+    <w:p>
+      <w:pPr>
+        <w:rPr>
+          <w:b/>
+          <w:bCs/>
+          <w:sz w:val="24"/>
+          <w:szCs w:val="24"/>
+        </w:rPr>
+      </w:pPr>
+      <w:r>
+        <w:rPr>
+          <w:b/>
+          <w:bCs/>
+          <w:sz w:val="32"/>
+          <w:szCs w:val="32"/>
+        </w:rPr>
+        <w:lastRenderedPageBreak/>
         <w:t>Plik konfiguracyjny</w:t>
       </w:r>
     </w:p>
@@ -6318,36 +5767,6 @@
           <w:szCs w:val="32"/>
         </w:rPr>
       </w:pPr>
-    </w:p>
-    <w:p>
-      <w:pPr>
-        <w:rPr>
-          <w:b/>
-          <w:bCs/>
-          <w:sz w:val="32"/>
-          <w:szCs w:val="32"/>
-        </w:rPr>
-      </w:pPr>
-    </w:p>
-    <w:p>
-      <w:pPr>
-        <w:rPr>
-          <w:b/>
-          <w:bCs/>
-          <w:sz w:val="32"/>
-          <w:szCs w:val="32"/>
-        </w:rPr>
-      </w:pPr>
-    </w:p>
-    <w:p>
-      <w:pPr>
-        <w:rPr>
-          <w:b/>
-          <w:bCs/>
-          <w:sz w:val="32"/>
-          <w:szCs w:val="32"/>
-        </w:rPr>
-      </w:pPr>
       <w:r>
         <w:rPr>
           <w:b/>
@@ -6487,6 +5906,7 @@
     </w:p>
     <w:p>
       <w:pPr>
+        <w:jc w:val="center"/>
         <w:rPr>
           <w:sz w:val="24"/>
           <w:szCs w:val="24"/>
@@ -6497,8 +5917,8 @@
           <w:noProof/>
         </w:rPr>
         <w:drawing>
-          <wp:inline distT="0" distB="0" distL="0" distR="0" wp14:anchorId="54217DC8" wp14:editId="12FAB764">
-            <wp:extent cx="5760720" cy="5811520"/>
+          <wp:inline distT="0" distB="0" distL="0" distR="0" wp14:anchorId="10896262" wp14:editId="66EF84C7">
+            <wp:extent cx="3663394" cy="3695700"/>
             <wp:effectExtent l="0" t="0" r="0" b="0"/>
             <wp:docPr id="1712779149" name="Obraz 1" descr="Obraz zawierający zrzut ekranu&#10;&#10;Opis wygenerowany automatycznie"/>
             <wp:cNvGraphicFramePr>
@@ -6512,7 +5932,7 @@
                     <pic:cNvPicPr/>
                   </pic:nvPicPr>
                   <pic:blipFill>
-                    <a:blip r:embed="rId12"/>
+                    <a:blip r:embed="rId13"/>
                     <a:stretch>
                       <a:fillRect/>
                     </a:stretch>
@@ -6520,7 +5940,7 @@
                   <pic:spPr>
                     <a:xfrm>
                       <a:off x="0" y="0"/>
-                      <a:ext cx="5760720" cy="5811520"/>
+                      <a:ext cx="3687625" cy="3720144"/>
                     </a:xfrm>
                     <a:prstGeom prst="rect">
                       <a:avLst/>
@@ -6536,17 +5956,16 @@
     <w:p>
       <w:pPr>
         <w:rPr>
-          <w:i/>
-          <w:iCs/>
-          <w:sz w:val="24"/>
-          <w:szCs w:val="24"/>
-        </w:rPr>
-      </w:pPr>
-      <w:r>
-        <w:rPr>
-          <w:sz w:val="24"/>
-          <w:szCs w:val="24"/>
-        </w:rPr>
+          <w:sz w:val="24"/>
+          <w:szCs w:val="24"/>
+        </w:rPr>
+      </w:pPr>
+      <w:r>
+        <w:rPr>
+          <w:sz w:val="24"/>
+          <w:szCs w:val="24"/>
+        </w:rPr>
+        <w:lastRenderedPageBreak/>
         <w:t>Po trafieniu naszej postaci przez rakietę okno zamknie się.</w:t>
       </w:r>
       <w:r>
@@ -6658,7 +6077,6 @@
         <w:rPr>
           <w:noProof/>
         </w:rPr>
-        <w:lastRenderedPageBreak/>
         <w:drawing>
           <wp:inline distT="0" distB="0" distL="0" distR="0" wp14:anchorId="52954C4F" wp14:editId="6A9C777F">
             <wp:extent cx="5760720" cy="979170"/>
@@ -6675,7 +6093,7 @@
                     <pic:cNvPicPr/>
                   </pic:nvPicPr>
                   <pic:blipFill>
-                    <a:blip r:embed="rId13"/>
+                    <a:blip r:embed="rId14"/>
                     <a:stretch>
                       <a:fillRect/>
                     </a:stretch>
@@ -7247,6 +6665,119 @@
     </w:lvl>
   </w:abstractNum>
   <w:abstractNum w:abstractNumId="5" w15:restartNumberingAfterBreak="0">
+    <w:nsid w:val="3AB85992"/>
+    <w:multiLevelType w:val="hybridMultilevel"/>
+    <w:tmpl w:val="FD381130"/>
+    <w:lvl w:ilvl="0" w:tplc="04150001">
+      <w:start w:val="1"/>
+      <w:numFmt w:val="bullet"/>
+      <w:lvlText w:val=""/>
+      <w:lvlJc w:val="left"/>
+      <w:pPr>
+        <w:ind w:left="720" w:hanging="360"/>
+      </w:pPr>
+      <w:rPr>
+        <w:rFonts w:ascii="Symbol" w:hAnsi="Symbol" w:hint="default"/>
+      </w:rPr>
+    </w:lvl>
+    <w:lvl w:ilvl="1" w:tplc="04150003" w:tentative="1">
+      <w:start w:val="1"/>
+      <w:numFmt w:val="bullet"/>
+      <w:lvlText w:val="o"/>
+      <w:lvlJc w:val="left"/>
+      <w:pPr>
+        <w:ind w:left="1440" w:hanging="360"/>
+      </w:pPr>
+      <w:rPr>
+        <w:rFonts w:ascii="Courier New" w:hAnsi="Courier New" w:cs="Courier New" w:hint="default"/>
+      </w:rPr>
+    </w:lvl>
+    <w:lvl w:ilvl="2" w:tplc="04150005" w:tentative="1">
+      <w:start w:val="1"/>
+      <w:numFmt w:val="bullet"/>
+      <w:lvlText w:val=""/>
+      <w:lvlJc w:val="left"/>
+      <w:pPr>
+        <w:ind w:left="2160" w:hanging="360"/>
+      </w:pPr>
+      <w:rPr>
+        <w:rFonts w:ascii="Wingdings" w:hAnsi="Wingdings" w:hint="default"/>
+      </w:rPr>
+    </w:lvl>
+    <w:lvl w:ilvl="3" w:tplc="04150001" w:tentative="1">
+      <w:start w:val="1"/>
+      <w:numFmt w:val="bullet"/>
+      <w:lvlText w:val=""/>
+      <w:lvlJc w:val="left"/>
+      <w:pPr>
+        <w:ind w:left="2880" w:hanging="360"/>
+      </w:pPr>
+      <w:rPr>
+        <w:rFonts w:ascii="Symbol" w:hAnsi="Symbol" w:hint="default"/>
+      </w:rPr>
+    </w:lvl>
+    <w:lvl w:ilvl="4" w:tplc="04150003" w:tentative="1">
+      <w:start w:val="1"/>
+      <w:numFmt w:val="bullet"/>
+      <w:lvlText w:val="o"/>
+      <w:lvlJc w:val="left"/>
+      <w:pPr>
+        <w:ind w:left="3600" w:hanging="360"/>
+      </w:pPr>
+      <w:rPr>
+        <w:rFonts w:ascii="Courier New" w:hAnsi="Courier New" w:cs="Courier New" w:hint="default"/>
+      </w:rPr>
+    </w:lvl>
+    <w:lvl w:ilvl="5" w:tplc="04150005" w:tentative="1">
+      <w:start w:val="1"/>
+      <w:numFmt w:val="bullet"/>
+      <w:lvlText w:val=""/>
+      <w:lvlJc w:val="left"/>
+      <w:pPr>
+        <w:ind w:left="4320" w:hanging="360"/>
+      </w:pPr>
+      <w:rPr>
+        <w:rFonts w:ascii="Wingdings" w:hAnsi="Wingdings" w:hint="default"/>
+      </w:rPr>
+    </w:lvl>
+    <w:lvl w:ilvl="6" w:tplc="04150001" w:tentative="1">
+      <w:start w:val="1"/>
+      <w:numFmt w:val="bullet"/>
+      <w:lvlText w:val=""/>
+      <w:lvlJc w:val="left"/>
+      <w:pPr>
+        <w:ind w:left="5040" w:hanging="360"/>
+      </w:pPr>
+      <w:rPr>
+        <w:rFonts w:ascii="Symbol" w:hAnsi="Symbol" w:hint="default"/>
+      </w:rPr>
+    </w:lvl>
+    <w:lvl w:ilvl="7" w:tplc="04150003" w:tentative="1">
+      <w:start w:val="1"/>
+      <w:numFmt w:val="bullet"/>
+      <w:lvlText w:val="o"/>
+      <w:lvlJc w:val="left"/>
+      <w:pPr>
+        <w:ind w:left="5760" w:hanging="360"/>
+      </w:pPr>
+      <w:rPr>
+        <w:rFonts w:ascii="Courier New" w:hAnsi="Courier New" w:cs="Courier New" w:hint="default"/>
+      </w:rPr>
+    </w:lvl>
+    <w:lvl w:ilvl="8" w:tplc="04150005" w:tentative="1">
+      <w:start w:val="1"/>
+      <w:numFmt w:val="bullet"/>
+      <w:lvlText w:val=""/>
+      <w:lvlJc w:val="left"/>
+      <w:pPr>
+        <w:ind w:left="6480" w:hanging="360"/>
+      </w:pPr>
+      <w:rPr>
+        <w:rFonts w:ascii="Wingdings" w:hAnsi="Wingdings" w:hint="default"/>
+      </w:rPr>
+    </w:lvl>
+  </w:abstractNum>
+  <w:abstractNum w:abstractNumId="6" w15:restartNumberingAfterBreak="0">
     <w:nsid w:val="4130103C"/>
     <w:multiLevelType w:val="hybridMultilevel"/>
     <w:tmpl w:val="0038BA90"/>
@@ -7332,7 +6863,7 @@
       </w:pPr>
     </w:lvl>
   </w:abstractNum>
-  <w:abstractNum w:abstractNumId="6" w15:restartNumberingAfterBreak="0">
+  <w:abstractNum w:abstractNumId="7" w15:restartNumberingAfterBreak="0">
     <w:nsid w:val="533A11EB"/>
     <w:multiLevelType w:val="hybridMultilevel"/>
     <w:tmpl w:val="21088A30"/>
@@ -7445,7 +6976,7 @@
       </w:rPr>
     </w:lvl>
   </w:abstractNum>
-  <w:abstractNum w:abstractNumId="7" w15:restartNumberingAfterBreak="0">
+  <w:abstractNum w:abstractNumId="8" w15:restartNumberingAfterBreak="0">
     <w:nsid w:val="5959055C"/>
     <w:multiLevelType w:val="hybridMultilevel"/>
     <w:tmpl w:val="90544E82"/>
@@ -7558,7 +7089,7 @@
       </w:rPr>
     </w:lvl>
   </w:abstractNum>
-  <w:abstractNum w:abstractNumId="8" w15:restartNumberingAfterBreak="0">
+  <w:abstractNum w:abstractNumId="9" w15:restartNumberingAfterBreak="0">
     <w:nsid w:val="5FFA3B58"/>
     <w:multiLevelType w:val="hybridMultilevel"/>
     <w:tmpl w:val="B922C7AA"/>
@@ -7671,7 +7202,7 @@
       </w:rPr>
     </w:lvl>
   </w:abstractNum>
-  <w:abstractNum w:abstractNumId="9" w15:restartNumberingAfterBreak="0">
+  <w:abstractNum w:abstractNumId="10" w15:restartNumberingAfterBreak="0">
     <w:nsid w:val="65ED1059"/>
     <w:multiLevelType w:val="hybridMultilevel"/>
     <w:tmpl w:val="D8FE067E"/>
@@ -7784,7 +7315,7 @@
       </w:rPr>
     </w:lvl>
   </w:abstractNum>
-  <w:abstractNum w:abstractNumId="10" w15:restartNumberingAfterBreak="0">
+  <w:abstractNum w:abstractNumId="11" w15:restartNumberingAfterBreak="0">
     <w:nsid w:val="6B2E0BF6"/>
     <w:multiLevelType w:val="hybridMultilevel"/>
     <w:tmpl w:val="0038BA90"/>
@@ -7870,7 +7401,7 @@
       </w:pPr>
     </w:lvl>
   </w:abstractNum>
-  <w:abstractNum w:abstractNumId="11" w15:restartNumberingAfterBreak="0">
+  <w:abstractNum w:abstractNumId="12" w15:restartNumberingAfterBreak="0">
     <w:nsid w:val="6C5D6795"/>
     <w:multiLevelType w:val="hybridMultilevel"/>
     <w:tmpl w:val="1E201E96"/>
@@ -7983,7 +7514,7 @@
       </w:rPr>
     </w:lvl>
   </w:abstractNum>
-  <w:abstractNum w:abstractNumId="12" w15:restartNumberingAfterBreak="0">
+  <w:abstractNum w:abstractNumId="13" w15:restartNumberingAfterBreak="0">
     <w:nsid w:val="6D5402D8"/>
     <w:multiLevelType w:val="hybridMultilevel"/>
     <w:tmpl w:val="6E58850E"/>
@@ -8096,7 +7627,7 @@
       </w:rPr>
     </w:lvl>
   </w:abstractNum>
-  <w:abstractNum w:abstractNumId="13" w15:restartNumberingAfterBreak="0">
+  <w:abstractNum w:abstractNumId="14" w15:restartNumberingAfterBreak="0">
     <w:nsid w:val="753E2756"/>
     <w:multiLevelType w:val="hybridMultilevel"/>
     <w:tmpl w:val="92AEB4B6"/>
@@ -8209,7 +7740,7 @@
       </w:rPr>
     </w:lvl>
   </w:abstractNum>
-  <w:abstractNum w:abstractNumId="14" w15:restartNumberingAfterBreak="0">
+  <w:abstractNum w:abstractNumId="15" w15:restartNumberingAfterBreak="0">
     <w:nsid w:val="77B24CB7"/>
     <w:multiLevelType w:val="hybridMultilevel"/>
     <w:tmpl w:val="C0505D0C"/>
@@ -8322,7 +7853,7 @@
       </w:rPr>
     </w:lvl>
   </w:abstractNum>
-  <w:abstractNum w:abstractNumId="15" w15:restartNumberingAfterBreak="0">
+  <w:abstractNum w:abstractNumId="16" w15:restartNumberingAfterBreak="0">
     <w:nsid w:val="7B053674"/>
     <w:multiLevelType w:val="hybridMultilevel"/>
     <w:tmpl w:val="883C0644"/>
@@ -8435,7 +7966,7 @@
       </w:rPr>
     </w:lvl>
   </w:abstractNum>
-  <w:abstractNum w:abstractNumId="16" w15:restartNumberingAfterBreak="0">
+  <w:abstractNum w:abstractNumId="17" w15:restartNumberingAfterBreak="0">
     <w:nsid w:val="7B332FAC"/>
     <w:multiLevelType w:val="hybridMultilevel"/>
     <w:tmpl w:val="08AC2144"/>
@@ -8555,49 +8086,52 @@
     <w:abstractNumId w:val="0"/>
   </w:num>
   <w:num w:numId="3" w16cid:durableId="1916625752">
-    <w:abstractNumId w:val="8"/>
+    <w:abstractNumId w:val="9"/>
   </w:num>
   <w:num w:numId="4" w16cid:durableId="1487434203">
-    <w:abstractNumId w:val="5"/>
+    <w:abstractNumId w:val="6"/>
   </w:num>
   <w:num w:numId="5" w16cid:durableId="1618023818">
-    <w:abstractNumId w:val="15"/>
+    <w:abstractNumId w:val="16"/>
   </w:num>
   <w:num w:numId="6" w16cid:durableId="512451333">
-    <w:abstractNumId w:val="13"/>
+    <w:abstractNumId w:val="14"/>
   </w:num>
   <w:num w:numId="7" w16cid:durableId="1583249743">
     <w:abstractNumId w:val="2"/>
   </w:num>
   <w:num w:numId="8" w16cid:durableId="1885831019">
+    <w:abstractNumId w:val="13"/>
+  </w:num>
+  <w:num w:numId="9" w16cid:durableId="518082871">
+    <w:abstractNumId w:val="17"/>
+  </w:num>
+  <w:num w:numId="10" w16cid:durableId="546339807">
+    <w:abstractNumId w:val="10"/>
+  </w:num>
+  <w:num w:numId="11" w16cid:durableId="1249077330">
     <w:abstractNumId w:val="12"/>
   </w:num>
-  <w:num w:numId="9" w16cid:durableId="518082871">
-    <w:abstractNumId w:val="16"/>
-  </w:num>
-  <w:num w:numId="10" w16cid:durableId="546339807">
-    <w:abstractNumId w:val="9"/>
-  </w:num>
-  <w:num w:numId="11" w16cid:durableId="1249077330">
-    <w:abstractNumId w:val="11"/>
-  </w:num>
   <w:num w:numId="12" w16cid:durableId="1457795100">
-    <w:abstractNumId w:val="6"/>
+    <w:abstractNumId w:val="7"/>
   </w:num>
   <w:num w:numId="13" w16cid:durableId="821890807">
-    <w:abstractNumId w:val="7"/>
+    <w:abstractNumId w:val="8"/>
   </w:num>
   <w:num w:numId="14" w16cid:durableId="505902996">
     <w:abstractNumId w:val="4"/>
   </w:num>
   <w:num w:numId="15" w16cid:durableId="1654989318">
-    <w:abstractNumId w:val="14"/>
+    <w:abstractNumId w:val="15"/>
   </w:num>
   <w:num w:numId="16" w16cid:durableId="615790826">
     <w:abstractNumId w:val="3"/>
   </w:num>
   <w:num w:numId="17" w16cid:durableId="134417947">
-    <w:abstractNumId w:val="10"/>
+    <w:abstractNumId w:val="11"/>
+  </w:num>
+  <w:num w:numId="18" w16cid:durableId="89469589">
+    <w:abstractNumId w:val="5"/>
   </w:num>
 </w:numbering>
 </file>
@@ -9538,6 +9072,26 @@
       <w14:ligatures w14:val="none"/>
     </w:rPr>
   </w:style>
+  <w:style w:type="paragraph" w:styleId="Nagwekspisutreci">
+    <w:name w:val="TOC Heading"/>
+    <w:basedOn w:val="Nagwek1"/>
+    <w:next w:val="Normalny"/>
+    <w:uiPriority w:val="39"/>
+    <w:unhideWhenUsed/>
+    <w:qFormat/>
+    <w:rsid w:val="0003649E"/>
+    <w:pPr>
+      <w:spacing w:before="240" w:after="0"/>
+      <w:outlineLvl w:val="9"/>
+    </w:pPr>
+    <w:rPr>
+      <w:kern w:val="0"/>
+      <w:sz w:val="32"/>
+      <w:szCs w:val="32"/>
+      <w:lang w:eastAsia="pl-PL"/>
+      <w14:ligatures w14:val="none"/>
+    </w:rPr>
+  </w:style>
 </w:styles>
 </file>
 
@@ -9834,4 +9388,16 @@
     </a:ext>
   </a:extLst>
 </a:theme>
+</file>
+
+<file path=customXml/item1.xml><?xml version="1.0" encoding="utf-8"?>
+<b:Sources xmlns:b="http://schemas.openxmlformats.org/officeDocument/2006/bibliography" xmlns="http://schemas.openxmlformats.org/officeDocument/2006/bibliography" SelectedStyle="\APASixthEditionOfficeOnline.xsl" StyleName="APA" Version="6"/>
+</file>
+
+<file path=customXml/itemProps1.xml><?xml version="1.0" encoding="utf-8"?>
+<ds:datastoreItem xmlns:ds="http://schemas.openxmlformats.org/officeDocument/2006/customXml" ds:itemID="{071C0B30-0031-4E16-94FD-E64D5ADF2459}">
+  <ds:schemaRefs>
+    <ds:schemaRef ds:uri="http://schemas.openxmlformats.org/officeDocument/2006/bibliography"/>
+  </ds:schemaRefs>
+</ds:datastoreItem>
 </file>
</xml_diff>